<commit_message>
Version 15.05.2019 5:57 PM
</commit_message>
<xml_diff>
--- a/Docs/Руководство оператора-Манахова-Мария-БПИ184.docx
+++ b/Docs/Руководство оператора-Манахова-Мария-БПИ184.docx
@@ -1949,7 +1949,14 @@
                 <w:b/>
                 <w:sz w:val="28"/>
               </w:rPr>
-              <w:t>12</w:t>
+              <w:t>1</w:t>
+            </w:r>
+            <w:r>
+              <w:rPr>
+                <w:b/>
+                <w:sz w:val="28"/>
+              </w:rPr>
+              <w:t>3</w:t>
             </w:r>
           </w:p>
           <w:p>
@@ -2384,7 +2391,7 @@
           <w:r>
             <w:fldChar w:fldCharType="separate"/>
           </w:r>
-          <w:hyperlink w:anchor="_Toc7433210" w:history="1">
+          <w:hyperlink w:anchor="_Toc8828130" w:history="1">
             <w:r>
               <w:rPr>
                 <w:rStyle w:val="af2"/>
@@ -2403,7 +2410,7 @@
               <w:rPr>
                 <w:rStyle w:val="af2"/>
               </w:rPr>
-              <w:t>ВВЕДЕНИЕ</w:t>
+              <w:t>НАЗНАЧЕНИЕ ПРОГРАММЫ</w:t>
             </w:r>
             <w:r>
               <w:rPr>
@@ -2421,7 +2428,7 @@
               <w:rPr>
                 <w:webHidden/>
               </w:rPr>
-              <w:instrText xml:space="preserve"> PAGEREF _Toc7433210 \h </w:instrText>
+              <w:instrText xml:space="preserve"> PAGEREF _Toc8828130 \h </w:instrText>
             </w:r>
             <w:r>
               <w:rPr>
@@ -2438,7 +2445,7 @@
               <w:rPr>
                 <w:webHidden/>
               </w:rPr>
-              <w:t>4</w:t>
+              <w:t>3</w:t>
             </w:r>
             <w:r>
               <w:rPr>
@@ -2455,7 +2462,6 @@
               <w:tab w:val="left" w:pos="1540"/>
               <w:tab w:val="right" w:leader="dot" w:pos="10195"/>
             </w:tabs>
-            <w:jc w:val="left"/>
             <w:rPr>
               <w:rFonts w:asciiTheme="minorHAnsi" w:eastAsiaTheme="minorEastAsia" w:hAnsiTheme="minorHAnsi"/>
               <w:b/>
@@ -2464,7 +2470,7 @@
               <w:lang w:eastAsia="ru-RU"/>
             </w:rPr>
           </w:pPr>
-          <w:hyperlink w:anchor="_Toc7433211" w:history="1">
+          <w:hyperlink w:anchor="_Toc8828131" w:history="1">
             <w:r>
               <w:rPr>
                 <w:rStyle w:val="af2"/>
@@ -2489,7 +2495,7 @@
                 <w:b/>
                 <w:noProof/>
               </w:rPr>
-              <w:t>Наименование программы</w:t>
+              <w:t>Функциональное назначение</w:t>
             </w:r>
             <w:r>
               <w:rPr>
@@ -2513,7 +2519,7 @@
                 <w:noProof/>
                 <w:webHidden/>
               </w:rPr>
-              <w:instrText xml:space="preserve"> PAGEREF _Toc7433211 \h </w:instrText>
+              <w:instrText xml:space="preserve"> PAGEREF _Toc8828131 \h </w:instrText>
             </w:r>
             <w:r>
               <w:rPr>
@@ -2536,7 +2542,7 @@
                 <w:noProof/>
                 <w:webHidden/>
               </w:rPr>
-              <w:t>4</w:t>
+              <w:t>3</w:t>
             </w:r>
             <w:r>
               <w:rPr>
@@ -2555,7 +2561,6 @@
               <w:tab w:val="left" w:pos="1540"/>
               <w:tab w:val="right" w:leader="dot" w:pos="10195"/>
             </w:tabs>
-            <w:jc w:val="left"/>
             <w:rPr>
               <w:rFonts w:asciiTheme="minorHAnsi" w:eastAsiaTheme="minorEastAsia" w:hAnsiTheme="minorHAnsi"/>
               <w:b/>
@@ -2564,7 +2569,7 @@
               <w:lang w:eastAsia="ru-RU"/>
             </w:rPr>
           </w:pPr>
-          <w:hyperlink w:anchor="_Toc7433212" w:history="1">
+          <w:hyperlink w:anchor="_Toc8828132" w:history="1">
             <w:r>
               <w:rPr>
                 <w:rStyle w:val="af2"/>
@@ -2589,7 +2594,7 @@
                 <w:b/>
                 <w:noProof/>
               </w:rPr>
-              <w:t>Документы, на основании которых ведется разработка</w:t>
+              <w:t>Эксплуатационное назначение</w:t>
             </w:r>
             <w:r>
               <w:rPr>
@@ -2613,7 +2618,7 @@
                 <w:noProof/>
                 <w:webHidden/>
               </w:rPr>
-              <w:instrText xml:space="preserve"> PAGEREF _Toc7433212 \h </w:instrText>
+              <w:instrText xml:space="preserve"> PAGEREF _Toc8828132 \h </w:instrText>
             </w:r>
             <w:r>
               <w:rPr>
@@ -2636,7 +2641,106 @@
                 <w:noProof/>
                 <w:webHidden/>
               </w:rPr>
-              <w:t>4</w:t>
+              <w:t>3</w:t>
+            </w:r>
+            <w:r>
+              <w:rPr>
+                <w:b/>
+                <w:noProof/>
+                <w:webHidden/>
+              </w:rPr>
+              <w:fldChar w:fldCharType="end"/>
+            </w:r>
+          </w:hyperlink>
+        </w:p>
+        <w:p>
+          <w:pPr>
+            <w:pStyle w:val="21"/>
+            <w:tabs>
+              <w:tab w:val="left" w:pos="1540"/>
+              <w:tab w:val="right" w:leader="dot" w:pos="10195"/>
+            </w:tabs>
+            <w:rPr>
+              <w:rFonts w:asciiTheme="minorHAnsi" w:eastAsiaTheme="minorEastAsia" w:hAnsiTheme="minorHAnsi"/>
+              <w:b/>
+              <w:noProof/>
+              <w:sz w:val="22"/>
+              <w:lang w:eastAsia="ru-RU"/>
+            </w:rPr>
+          </w:pPr>
+          <w:hyperlink w:anchor="_Toc8828133" w:history="1">
+            <w:r>
+              <w:rPr>
+                <w:rStyle w:val="af2"/>
+                <w:b/>
+                <w:noProof/>
+              </w:rPr>
+              <w:t>1.3.</w:t>
+            </w:r>
+            <w:r>
+              <w:rPr>
+                <w:rFonts w:asciiTheme="minorHAnsi" w:eastAsiaTheme="minorEastAsia" w:hAnsiTheme="minorHAnsi"/>
+                <w:b/>
+                <w:noProof/>
+                <w:sz w:val="22"/>
+                <w:lang w:eastAsia="ru-RU"/>
+              </w:rPr>
+              <w:tab/>
+            </w:r>
+            <w:r>
+              <w:rPr>
+                <w:rStyle w:val="af2"/>
+                <w:b/>
+                <w:noProof/>
+              </w:rPr>
+              <w:t>Состав функций</w:t>
+            </w:r>
+            <w:r>
+              <w:rPr>
+                <w:b/>
+                <w:noProof/>
+                <w:webHidden/>
+              </w:rPr>
+              <w:tab/>
+            </w:r>
+            <w:r>
+              <w:rPr>
+                <w:b/>
+                <w:noProof/>
+                <w:webHidden/>
+              </w:rPr>
+              <w:fldChar w:fldCharType="begin"/>
+            </w:r>
+            <w:r>
+              <w:rPr>
+                <w:b/>
+                <w:noProof/>
+                <w:webHidden/>
+              </w:rPr>
+              <w:instrText xml:space="preserve"> PAGEREF _Toc8828133 \h </w:instrText>
+            </w:r>
+            <w:r>
+              <w:rPr>
+                <w:b/>
+                <w:noProof/>
+                <w:webHidden/>
+              </w:rPr>
+            </w:r>
+            <w:r>
+              <w:rPr>
+                <w:b/>
+                <w:noProof/>
+                <w:webHidden/>
+              </w:rPr>
+              <w:fldChar w:fldCharType="separate"/>
+            </w:r>
+            <w:r>
+              <w:rPr>
+                <w:b/>
+                <w:noProof/>
+                <w:webHidden/>
+              </w:rPr>
+              <w:t>3</w:t>
             </w:r>
             <w:r>
               <w:rPr>
@@ -2657,7 +2761,7 @@
               <w:lang w:eastAsia="ru-RU"/>
             </w:rPr>
           </w:pPr>
-          <w:hyperlink w:anchor="_Toc7433213" w:history="1">
+          <w:hyperlink w:anchor="_Toc8828134" w:history="1">
             <w:r>
               <w:rPr>
                 <w:rStyle w:val="af2"/>
@@ -2676,7 +2780,7 @@
               <w:rPr>
                 <w:rStyle w:val="af2"/>
               </w:rPr>
-              <w:t>НАЗНАЧЕНИЕ И ОБЛАСТЬ ПРИМЕНЕНИЯ</w:t>
+              <w:t>УСЛОВИЯ ВЫПОЛНЕНИЯ ПРОГРАММЫ</w:t>
             </w:r>
             <w:r>
               <w:rPr>
@@ -2694,7 +2798,7 @@
               <w:rPr>
                 <w:webHidden/>
               </w:rPr>
-              <w:instrText xml:space="preserve"> PAGEREF _Toc7433213 \h </w:instrText>
+              <w:instrText xml:space="preserve"> PAGEREF _Toc8828134 \h </w:instrText>
             </w:r>
             <w:r>
               <w:rPr>
@@ -2711,7 +2815,7 @@
               <w:rPr>
                 <w:webHidden/>
               </w:rPr>
-              <w:t>5</w:t>
+              <w:t>4</w:t>
             </w:r>
             <w:r>
               <w:rPr>
@@ -2728,7 +2832,6 @@
               <w:tab w:val="left" w:pos="1540"/>
               <w:tab w:val="right" w:leader="dot" w:pos="10195"/>
             </w:tabs>
-            <w:jc w:val="left"/>
             <w:rPr>
               <w:rFonts w:asciiTheme="minorHAnsi" w:eastAsiaTheme="minorEastAsia" w:hAnsiTheme="minorHAnsi"/>
               <w:b/>
@@ -2737,7 +2840,7 @@
               <w:lang w:eastAsia="ru-RU"/>
             </w:rPr>
           </w:pPr>
-          <w:hyperlink w:anchor="_Toc7433214" w:history="1">
+          <w:hyperlink w:anchor="_Toc8828135" w:history="1">
             <w:r>
               <w:rPr>
                 <w:rStyle w:val="af2"/>
@@ -2762,7 +2865,7 @@
                 <w:b/>
                 <w:noProof/>
               </w:rPr>
-              <w:t>Назначение программы</w:t>
+              <w:t>Минимальный состав технических и программных средств.</w:t>
             </w:r>
             <w:r>
               <w:rPr>
@@ -2786,7 +2889,7 @@
                 <w:noProof/>
                 <w:webHidden/>
               </w:rPr>
-              <w:instrText xml:space="preserve"> PAGEREF _Toc7433214 \h </w:instrText>
+              <w:instrText xml:space="preserve"> PAGEREF _Toc8828135 \h </w:instrText>
             </w:r>
             <w:r>
               <w:rPr>
@@ -2809,207 +2912,7 @@
                 <w:noProof/>
                 <w:webHidden/>
               </w:rPr>
-              <w:t>5</w:t>
-            </w:r>
-            <w:r>
-              <w:rPr>
-                <w:b/>
-                <w:noProof/>
-                <w:webHidden/>
-              </w:rPr>
-              <w:fldChar w:fldCharType="end"/>
-            </w:r>
-          </w:hyperlink>
-        </w:p>
-        <w:p>
-          <w:pPr>
-            <w:pStyle w:val="31"/>
-            <w:tabs>
-              <w:tab w:val="left" w:pos="1949"/>
-              <w:tab w:val="right" w:leader="dot" w:pos="10195"/>
-            </w:tabs>
-            <w:jc w:val="left"/>
-            <w:rPr>
-              <w:rFonts w:asciiTheme="minorHAnsi" w:eastAsiaTheme="minorEastAsia" w:hAnsiTheme="minorHAnsi"/>
-              <w:b/>
-              <w:noProof/>
-              <w:sz w:val="22"/>
-              <w:lang w:eastAsia="ru-RU"/>
-            </w:rPr>
-          </w:pPr>
-          <w:hyperlink w:anchor="_Toc7433215" w:history="1">
-            <w:r>
-              <w:rPr>
-                <w:rStyle w:val="af2"/>
-                <w:b/>
-                <w:noProof/>
-              </w:rPr>
-              <w:t>2.1.1.</w:t>
-            </w:r>
-            <w:r>
-              <w:rPr>
-                <w:rFonts w:asciiTheme="minorHAnsi" w:eastAsiaTheme="minorEastAsia" w:hAnsiTheme="minorHAnsi"/>
-                <w:b/>
-                <w:noProof/>
-                <w:sz w:val="22"/>
-                <w:lang w:eastAsia="ru-RU"/>
-              </w:rPr>
-              <w:tab/>
-            </w:r>
-            <w:r>
-              <w:rPr>
-                <w:rStyle w:val="af2"/>
-                <w:b/>
-                <w:noProof/>
-              </w:rPr>
-              <w:t>Функциональное назначение</w:t>
-            </w:r>
-            <w:r>
-              <w:rPr>
-                <w:b/>
-                <w:noProof/>
-                <w:webHidden/>
-              </w:rPr>
-              <w:tab/>
-            </w:r>
-            <w:r>
-              <w:rPr>
-                <w:b/>
-                <w:noProof/>
-                <w:webHidden/>
-              </w:rPr>
-              <w:fldChar w:fldCharType="begin"/>
-            </w:r>
-            <w:r>
-              <w:rPr>
-                <w:b/>
-                <w:noProof/>
-                <w:webHidden/>
-              </w:rPr>
-              <w:instrText xml:space="preserve"> PAGEREF _Toc7433215 \h </w:instrText>
-            </w:r>
-            <w:r>
-              <w:rPr>
-                <w:b/>
-                <w:noProof/>
-                <w:webHidden/>
-              </w:rPr>
-            </w:r>
-            <w:r>
-              <w:rPr>
-                <w:b/>
-                <w:noProof/>
-                <w:webHidden/>
-              </w:rPr>
-              <w:fldChar w:fldCharType="separate"/>
-            </w:r>
-            <w:r>
-              <w:rPr>
-                <w:b/>
-                <w:noProof/>
-                <w:webHidden/>
-              </w:rPr>
-              <w:t>5</w:t>
-            </w:r>
-            <w:r>
-              <w:rPr>
-                <w:b/>
-                <w:noProof/>
-                <w:webHidden/>
-              </w:rPr>
-              <w:fldChar w:fldCharType="end"/>
-            </w:r>
-          </w:hyperlink>
-        </w:p>
-        <w:p>
-          <w:pPr>
-            <w:pStyle w:val="31"/>
-            <w:tabs>
-              <w:tab w:val="left" w:pos="1949"/>
-              <w:tab w:val="right" w:leader="dot" w:pos="10195"/>
-            </w:tabs>
-            <w:jc w:val="left"/>
-            <w:rPr>
-              <w:rFonts w:asciiTheme="minorHAnsi" w:eastAsiaTheme="minorEastAsia" w:hAnsiTheme="minorHAnsi"/>
-              <w:b/>
-              <w:noProof/>
-              <w:sz w:val="22"/>
-              <w:lang w:eastAsia="ru-RU"/>
-            </w:rPr>
-          </w:pPr>
-          <w:hyperlink w:anchor="_Toc7433216" w:history="1">
-            <w:r>
-              <w:rPr>
-                <w:rStyle w:val="af2"/>
-                <w:b/>
-                <w:noProof/>
-              </w:rPr>
-              <w:t>2.1.2.</w:t>
-            </w:r>
-            <w:r>
-              <w:rPr>
-                <w:rFonts w:asciiTheme="minorHAnsi" w:eastAsiaTheme="minorEastAsia" w:hAnsiTheme="minorHAnsi"/>
-                <w:b/>
-                <w:noProof/>
-                <w:sz w:val="22"/>
-                <w:lang w:eastAsia="ru-RU"/>
-              </w:rPr>
-              <w:tab/>
-            </w:r>
-            <w:r>
-              <w:rPr>
-                <w:rStyle w:val="af2"/>
-                <w:b/>
-                <w:noProof/>
-              </w:rPr>
-              <w:t>Эксплуатационное назначение</w:t>
-            </w:r>
-            <w:r>
-              <w:rPr>
-                <w:b/>
-                <w:noProof/>
-                <w:webHidden/>
-              </w:rPr>
-              <w:tab/>
-            </w:r>
-            <w:r>
-              <w:rPr>
-                <w:b/>
-                <w:noProof/>
-                <w:webHidden/>
-              </w:rPr>
-              <w:fldChar w:fldCharType="begin"/>
-            </w:r>
-            <w:r>
-              <w:rPr>
-                <w:b/>
-                <w:noProof/>
-                <w:webHidden/>
-              </w:rPr>
-              <w:instrText xml:space="preserve"> PAGEREF _Toc7433216 \h </w:instrText>
-            </w:r>
-            <w:r>
-              <w:rPr>
-                <w:b/>
-                <w:noProof/>
-                <w:webHidden/>
-              </w:rPr>
-            </w:r>
-            <w:r>
-              <w:rPr>
-                <w:b/>
-                <w:noProof/>
-                <w:webHidden/>
-              </w:rPr>
-              <w:fldChar w:fldCharType="separate"/>
-            </w:r>
-            <w:r>
-              <w:rPr>
-                <w:b/>
-                <w:noProof/>
-                <w:webHidden/>
-              </w:rPr>
-              <w:t>5</w:t>
+              <w:t>4</w:t>
             </w:r>
             <w:r>
               <w:rPr>
@@ -3028,7 +2931,6 @@
               <w:tab w:val="left" w:pos="1540"/>
               <w:tab w:val="right" w:leader="dot" w:pos="10195"/>
             </w:tabs>
-            <w:jc w:val="left"/>
             <w:rPr>
               <w:rFonts w:asciiTheme="minorHAnsi" w:eastAsiaTheme="minorEastAsia" w:hAnsiTheme="minorHAnsi"/>
               <w:b/>
@@ -3037,7 +2939,7 @@
               <w:lang w:eastAsia="ru-RU"/>
             </w:rPr>
           </w:pPr>
-          <w:hyperlink w:anchor="_Toc7433217" w:history="1">
+          <w:hyperlink w:anchor="_Toc8828136" w:history="1">
             <w:r>
               <w:rPr>
                 <w:rStyle w:val="af2"/>
@@ -3062,7 +2964,7 @@
                 <w:b/>
                 <w:noProof/>
               </w:rPr>
-              <w:t>Краткая характеристика области применения</w:t>
+              <w:t>Требования к пользователю</w:t>
             </w:r>
             <w:r>
               <w:rPr>
@@ -3086,7 +2988,7 @@
                 <w:noProof/>
                 <w:webHidden/>
               </w:rPr>
-              <w:instrText xml:space="preserve"> PAGEREF _Toc7433217 \h </w:instrText>
+              <w:instrText xml:space="preserve"> PAGEREF _Toc8828136 \h </w:instrText>
             </w:r>
             <w:r>
               <w:rPr>
@@ -3109,7 +3011,7 @@
                 <w:noProof/>
                 <w:webHidden/>
               </w:rPr>
-              <w:t>5</w:t>
+              <w:t>4</w:t>
             </w:r>
             <w:r>
               <w:rPr>
@@ -3130,7 +3032,7 @@
               <w:lang w:eastAsia="ru-RU"/>
             </w:rPr>
           </w:pPr>
-          <w:hyperlink w:anchor="_Toc7433218" w:history="1">
+          <w:hyperlink w:anchor="_Toc8828137" w:history="1">
             <w:r>
               <w:rPr>
                 <w:rStyle w:val="af2"/>
@@ -3149,7 +3051,7 @@
               <w:rPr>
                 <w:rStyle w:val="af2"/>
               </w:rPr>
-              <w:t>ТЕХНИЧЕСКИЕ ХАРАКТЕРИСТИКИ</w:t>
+              <w:t>ВЫПОЛНЕНИЕ ПРОГРАММЫ</w:t>
             </w:r>
             <w:r>
               <w:rPr>
@@ -3167,7 +3069,7 @@
               <w:rPr>
                 <w:webHidden/>
               </w:rPr>
-              <w:instrText xml:space="preserve"> PAGEREF _Toc7433218 \h </w:instrText>
+              <w:instrText xml:space="preserve"> PAGEREF _Toc8828137 \h </w:instrText>
             </w:r>
             <w:r>
               <w:rPr>
@@ -3184,7 +3086,7 @@
               <w:rPr>
                 <w:webHidden/>
               </w:rPr>
-              <w:t>6</w:t>
+              <w:t>5</w:t>
             </w:r>
             <w:r>
               <w:rPr>
@@ -3201,7 +3103,6 @@
               <w:tab w:val="left" w:pos="1540"/>
               <w:tab w:val="right" w:leader="dot" w:pos="10195"/>
             </w:tabs>
-            <w:jc w:val="left"/>
             <w:rPr>
               <w:rFonts w:asciiTheme="minorHAnsi" w:eastAsiaTheme="minorEastAsia" w:hAnsiTheme="minorHAnsi"/>
               <w:b/>
@@ -3210,7 +3111,7 @@
               <w:lang w:eastAsia="ru-RU"/>
             </w:rPr>
           </w:pPr>
-          <w:hyperlink w:anchor="_Toc7433219" w:history="1">
+          <w:hyperlink w:anchor="_Toc8828138" w:history="1">
             <w:r>
               <w:rPr>
                 <w:rStyle w:val="af2"/>
@@ -3235,7 +3136,7 @@
                 <w:b/>
                 <w:noProof/>
               </w:rPr>
-              <w:t>Постановка задачи на разработку программы</w:t>
+              <w:t>Установка и запуск программы</w:t>
             </w:r>
             <w:r>
               <w:rPr>
@@ -3259,7 +3160,7 @@
                 <w:noProof/>
                 <w:webHidden/>
               </w:rPr>
-              <w:instrText xml:space="preserve"> PAGEREF _Toc7433219 \h </w:instrText>
+              <w:instrText xml:space="preserve"> PAGEREF _Toc8828138 \h </w:instrText>
             </w:r>
             <w:r>
               <w:rPr>
@@ -3282,7 +3183,7 @@
                 <w:noProof/>
                 <w:webHidden/>
               </w:rPr>
-              <w:t>6</w:t>
+              <w:t>5</w:t>
             </w:r>
             <w:r>
               <w:rPr>
@@ -3301,7 +3202,6 @@
               <w:tab w:val="left" w:pos="1540"/>
               <w:tab w:val="right" w:leader="dot" w:pos="10195"/>
             </w:tabs>
-            <w:jc w:val="left"/>
             <w:rPr>
               <w:rFonts w:asciiTheme="minorHAnsi" w:eastAsiaTheme="minorEastAsia" w:hAnsiTheme="minorHAnsi"/>
               <w:b/>
@@ -3310,7 +3210,7 @@
               <w:lang w:eastAsia="ru-RU"/>
             </w:rPr>
           </w:pPr>
-          <w:hyperlink w:anchor="_Toc7433220" w:history="1">
+          <w:hyperlink w:anchor="_Toc8828139" w:history="1">
             <w:r>
               <w:rPr>
                 <w:rStyle w:val="af2"/>
@@ -3335,7 +3235,7 @@
                 <w:b/>
                 <w:noProof/>
               </w:rPr>
-              <w:t>Описание алгоритма и функционирования программы</w:t>
+              <w:t>Основное меню</w:t>
             </w:r>
             <w:r>
               <w:rPr>
@@ -3359,7 +3259,7 @@
                 <w:noProof/>
                 <w:webHidden/>
               </w:rPr>
-              <w:instrText xml:space="preserve"> PAGEREF _Toc7433220 \h </w:instrText>
+              <w:instrText xml:space="preserve"> PAGEREF _Toc8828139 \h </w:instrText>
             </w:r>
             <w:r>
               <w:rPr>
@@ -3382,407 +3282,7 @@
                 <w:noProof/>
                 <w:webHidden/>
               </w:rPr>
-              <w:t>6</w:t>
-            </w:r>
-            <w:r>
-              <w:rPr>
-                <w:b/>
-                <w:noProof/>
-                <w:webHidden/>
-              </w:rPr>
-              <w:fldChar w:fldCharType="end"/>
-            </w:r>
-          </w:hyperlink>
-        </w:p>
-        <w:p>
-          <w:pPr>
-            <w:pStyle w:val="31"/>
-            <w:tabs>
-              <w:tab w:val="left" w:pos="1949"/>
-              <w:tab w:val="right" w:leader="dot" w:pos="10195"/>
-            </w:tabs>
-            <w:jc w:val="left"/>
-            <w:rPr>
-              <w:rFonts w:asciiTheme="minorHAnsi" w:eastAsiaTheme="minorEastAsia" w:hAnsiTheme="minorHAnsi"/>
-              <w:b/>
-              <w:noProof/>
-              <w:sz w:val="22"/>
-              <w:lang w:eastAsia="ru-RU"/>
-            </w:rPr>
-          </w:pPr>
-          <w:hyperlink w:anchor="_Toc7433221" w:history="1">
-            <w:r>
-              <w:rPr>
-                <w:rStyle w:val="af2"/>
-                <w:b/>
-                <w:noProof/>
-              </w:rPr>
-              <w:t>3.2.1.</w:t>
-            </w:r>
-            <w:r>
-              <w:rPr>
-                <w:rFonts w:asciiTheme="minorHAnsi" w:eastAsiaTheme="minorEastAsia" w:hAnsiTheme="minorHAnsi"/>
-                <w:b/>
-                <w:noProof/>
-                <w:sz w:val="22"/>
-                <w:lang w:eastAsia="ru-RU"/>
-              </w:rPr>
-              <w:tab/>
-            </w:r>
-            <w:r>
-              <w:rPr>
-                <w:rStyle w:val="af2"/>
-                <w:b/>
-                <w:noProof/>
-              </w:rPr>
-              <w:t>Описание игрового процесса</w:t>
-            </w:r>
-            <w:r>
-              <w:rPr>
-                <w:b/>
-                <w:noProof/>
-                <w:webHidden/>
-              </w:rPr>
-              <w:tab/>
-            </w:r>
-            <w:r>
-              <w:rPr>
-                <w:b/>
-                <w:noProof/>
-                <w:webHidden/>
-              </w:rPr>
-              <w:fldChar w:fldCharType="begin"/>
-            </w:r>
-            <w:r>
-              <w:rPr>
-                <w:b/>
-                <w:noProof/>
-                <w:webHidden/>
-              </w:rPr>
-              <w:instrText xml:space="preserve"> PAGEREF _Toc7433221 \h </w:instrText>
-            </w:r>
-            <w:r>
-              <w:rPr>
-                <w:b/>
-                <w:noProof/>
-                <w:webHidden/>
-              </w:rPr>
-            </w:r>
-            <w:r>
-              <w:rPr>
-                <w:b/>
-                <w:noProof/>
-                <w:webHidden/>
-              </w:rPr>
-              <w:fldChar w:fldCharType="separate"/>
-            </w:r>
-            <w:r>
-              <w:rPr>
-                <w:b/>
-                <w:noProof/>
-                <w:webHidden/>
-              </w:rPr>
-              <w:t>6</w:t>
-            </w:r>
-            <w:r>
-              <w:rPr>
-                <w:b/>
-                <w:noProof/>
-                <w:webHidden/>
-              </w:rPr>
-              <w:fldChar w:fldCharType="end"/>
-            </w:r>
-          </w:hyperlink>
-        </w:p>
-        <w:p>
-          <w:pPr>
-            <w:pStyle w:val="31"/>
-            <w:tabs>
-              <w:tab w:val="left" w:pos="1949"/>
-              <w:tab w:val="right" w:leader="dot" w:pos="10195"/>
-            </w:tabs>
-            <w:jc w:val="left"/>
-            <w:rPr>
-              <w:rFonts w:asciiTheme="minorHAnsi" w:eastAsiaTheme="minorEastAsia" w:hAnsiTheme="minorHAnsi"/>
-              <w:b/>
-              <w:noProof/>
-              <w:sz w:val="22"/>
-              <w:lang w:eastAsia="ru-RU"/>
-            </w:rPr>
-          </w:pPr>
-          <w:hyperlink w:anchor="_Toc7433222" w:history="1">
-            <w:r>
-              <w:rPr>
-                <w:rStyle w:val="af2"/>
-                <w:b/>
-                <w:noProof/>
-              </w:rPr>
-              <w:t>3.2.2.</w:t>
-            </w:r>
-            <w:r>
-              <w:rPr>
-                <w:rFonts w:asciiTheme="minorHAnsi" w:eastAsiaTheme="minorEastAsia" w:hAnsiTheme="minorHAnsi"/>
-                <w:b/>
-                <w:noProof/>
-                <w:sz w:val="22"/>
-                <w:lang w:eastAsia="ru-RU"/>
-              </w:rPr>
-              <w:tab/>
-            </w:r>
-            <w:r>
-              <w:rPr>
-                <w:rStyle w:val="af2"/>
-                <w:b/>
-                <w:noProof/>
-              </w:rPr>
-              <w:t>Описание функционирования различных меню приложения</w:t>
-            </w:r>
-            <w:r>
-              <w:rPr>
-                <w:b/>
-                <w:noProof/>
-                <w:webHidden/>
-              </w:rPr>
-              <w:tab/>
-            </w:r>
-            <w:r>
-              <w:rPr>
-                <w:b/>
-                <w:noProof/>
-                <w:webHidden/>
-              </w:rPr>
-              <w:fldChar w:fldCharType="begin"/>
-            </w:r>
-            <w:r>
-              <w:rPr>
-                <w:b/>
-                <w:noProof/>
-                <w:webHidden/>
-              </w:rPr>
-              <w:instrText xml:space="preserve"> PAGEREF _Toc7433222 \h </w:instrText>
-            </w:r>
-            <w:r>
-              <w:rPr>
-                <w:b/>
-                <w:noProof/>
-                <w:webHidden/>
-              </w:rPr>
-            </w:r>
-            <w:r>
-              <w:rPr>
-                <w:b/>
-                <w:noProof/>
-                <w:webHidden/>
-              </w:rPr>
-              <w:fldChar w:fldCharType="separate"/>
-            </w:r>
-            <w:r>
-              <w:rPr>
-                <w:b/>
-                <w:noProof/>
-                <w:webHidden/>
-              </w:rPr>
-              <w:t>6</w:t>
-            </w:r>
-            <w:r>
-              <w:rPr>
-                <w:b/>
-                <w:noProof/>
-                <w:webHidden/>
-              </w:rPr>
-              <w:fldChar w:fldCharType="end"/>
-            </w:r>
-          </w:hyperlink>
-        </w:p>
-        <w:p>
-          <w:pPr>
-            <w:pStyle w:val="31"/>
-            <w:tabs>
-              <w:tab w:val="left" w:pos="1949"/>
-              <w:tab w:val="right" w:leader="dot" w:pos="10195"/>
-            </w:tabs>
-            <w:jc w:val="left"/>
-            <w:rPr>
-              <w:rFonts w:asciiTheme="minorHAnsi" w:eastAsiaTheme="minorEastAsia" w:hAnsiTheme="minorHAnsi"/>
-              <w:b/>
-              <w:noProof/>
-              <w:sz w:val="22"/>
-              <w:lang w:eastAsia="ru-RU"/>
-            </w:rPr>
-          </w:pPr>
-          <w:hyperlink w:anchor="_Toc7433223" w:history="1">
-            <w:r>
-              <w:rPr>
-                <w:rStyle w:val="af2"/>
-                <w:b/>
-                <w:noProof/>
-              </w:rPr>
-              <w:t>3.2.3.</w:t>
-            </w:r>
-            <w:r>
-              <w:rPr>
-                <w:rFonts w:asciiTheme="minorHAnsi" w:eastAsiaTheme="minorEastAsia" w:hAnsiTheme="minorHAnsi"/>
-                <w:b/>
-                <w:noProof/>
-                <w:sz w:val="22"/>
-                <w:lang w:eastAsia="ru-RU"/>
-              </w:rPr>
-              <w:tab/>
-            </w:r>
-            <w:r>
-              <w:rPr>
-                <w:rStyle w:val="af2"/>
-                <w:b/>
-                <w:noProof/>
-              </w:rPr>
-              <w:t>Описание функционирования персонажа</w:t>
-            </w:r>
-            <w:r>
-              <w:rPr>
-                <w:b/>
-                <w:noProof/>
-                <w:webHidden/>
-              </w:rPr>
-              <w:tab/>
-            </w:r>
-            <w:r>
-              <w:rPr>
-                <w:b/>
-                <w:noProof/>
-                <w:webHidden/>
-              </w:rPr>
-              <w:fldChar w:fldCharType="begin"/>
-            </w:r>
-            <w:r>
-              <w:rPr>
-                <w:b/>
-                <w:noProof/>
-                <w:webHidden/>
-              </w:rPr>
-              <w:instrText xml:space="preserve"> PAGEREF _Toc7433223 \h </w:instrText>
-            </w:r>
-            <w:r>
-              <w:rPr>
-                <w:b/>
-                <w:noProof/>
-                <w:webHidden/>
-              </w:rPr>
-            </w:r>
-            <w:r>
-              <w:rPr>
-                <w:b/>
-                <w:noProof/>
-                <w:webHidden/>
-              </w:rPr>
-              <w:fldChar w:fldCharType="separate"/>
-            </w:r>
-            <w:r>
-              <w:rPr>
-                <w:b/>
-                <w:noProof/>
-                <w:webHidden/>
-              </w:rPr>
-              <w:t>8</w:t>
-            </w:r>
-            <w:r>
-              <w:rPr>
-                <w:b/>
-                <w:noProof/>
-                <w:webHidden/>
-              </w:rPr>
-              <w:fldChar w:fldCharType="end"/>
-            </w:r>
-          </w:hyperlink>
-        </w:p>
-        <w:p>
-          <w:pPr>
-            <w:pStyle w:val="31"/>
-            <w:tabs>
-              <w:tab w:val="left" w:pos="1949"/>
-              <w:tab w:val="right" w:leader="dot" w:pos="10195"/>
-            </w:tabs>
-            <w:jc w:val="left"/>
-            <w:rPr>
-              <w:rFonts w:asciiTheme="minorHAnsi" w:eastAsiaTheme="minorEastAsia" w:hAnsiTheme="minorHAnsi"/>
-              <w:b/>
-              <w:noProof/>
-              <w:sz w:val="22"/>
-              <w:lang w:eastAsia="ru-RU"/>
-            </w:rPr>
-          </w:pPr>
-          <w:hyperlink w:anchor="_Toc7433224" w:history="1">
-            <w:r>
-              <w:rPr>
-                <w:rStyle w:val="af2"/>
-                <w:b/>
-                <w:noProof/>
-              </w:rPr>
-              <w:t>3.2.4.</w:t>
-            </w:r>
-            <w:r>
-              <w:rPr>
-                <w:rFonts w:asciiTheme="minorHAnsi" w:eastAsiaTheme="minorEastAsia" w:hAnsiTheme="minorHAnsi"/>
-                <w:b/>
-                <w:noProof/>
-                <w:sz w:val="22"/>
-                <w:lang w:eastAsia="ru-RU"/>
-              </w:rPr>
-              <w:tab/>
-            </w:r>
-            <w:r>
-              <w:rPr>
-                <w:rStyle w:val="af2"/>
-                <w:b/>
-                <w:noProof/>
-              </w:rPr>
-              <w:t>Описание функционирования вражеских персонажей и алгоритм их перемещения</w:t>
-            </w:r>
-            <w:r>
-              <w:rPr>
-                <w:b/>
-                <w:noProof/>
-                <w:webHidden/>
-              </w:rPr>
-              <w:tab/>
-            </w:r>
-            <w:r>
-              <w:rPr>
-                <w:b/>
-                <w:noProof/>
-                <w:webHidden/>
-              </w:rPr>
-              <w:fldChar w:fldCharType="begin"/>
-            </w:r>
-            <w:r>
-              <w:rPr>
-                <w:b/>
-                <w:noProof/>
-                <w:webHidden/>
-              </w:rPr>
-              <w:instrText xml:space="preserve"> PAGEREF _Toc7433224 \h </w:instrText>
-            </w:r>
-            <w:r>
-              <w:rPr>
-                <w:b/>
-                <w:noProof/>
-                <w:webHidden/>
-              </w:rPr>
-            </w:r>
-            <w:r>
-              <w:rPr>
-                <w:b/>
-                <w:noProof/>
-                <w:webHidden/>
-              </w:rPr>
-              <w:fldChar w:fldCharType="separate"/>
-            </w:r>
-            <w:r>
-              <w:rPr>
-                <w:b/>
-                <w:noProof/>
-                <w:webHidden/>
-              </w:rPr>
-              <w:t>9</w:t>
+              <w:t>5</w:t>
             </w:r>
             <w:r>
               <w:rPr>
@@ -3801,7 +3301,6 @@
               <w:tab w:val="left" w:pos="1540"/>
               <w:tab w:val="right" w:leader="dot" w:pos="10195"/>
             </w:tabs>
-            <w:jc w:val="left"/>
             <w:rPr>
               <w:rFonts w:asciiTheme="minorHAnsi" w:eastAsiaTheme="minorEastAsia" w:hAnsiTheme="minorHAnsi"/>
               <w:b/>
@@ -3810,7 +3309,7 @@
               <w:lang w:eastAsia="ru-RU"/>
             </w:rPr>
           </w:pPr>
-          <w:hyperlink w:anchor="_Toc7433225" w:history="1">
+          <w:hyperlink w:anchor="_Toc8828140" w:history="1">
             <w:r>
               <w:rPr>
                 <w:rStyle w:val="af2"/>
@@ -3835,7 +3334,7 @@
                 <w:b/>
                 <w:noProof/>
               </w:rPr>
-              <w:t>Описание и обоснование выбора метода организации входных и выходных данных</w:t>
+              <w:t>Меню во время игрового процесса</w:t>
             </w:r>
             <w:r>
               <w:rPr>
@@ -3843,7 +3342,7 @@
                 <w:noProof/>
                 <w:webHidden/>
               </w:rPr>
-              <w:t>…………………………………………………………………………………………………</w:t>
+              <w:tab/>
             </w:r>
             <w:r>
               <w:rPr>
@@ -3859,7 +3358,7 @@
                 <w:noProof/>
                 <w:webHidden/>
               </w:rPr>
-              <w:instrText xml:space="preserve"> PAGEREF _Toc7433225 \h </w:instrText>
+              <w:instrText xml:space="preserve"> PAGEREF _Toc8828140 \h </w:instrText>
             </w:r>
             <w:r>
               <w:rPr>
@@ -3882,207 +3381,7 @@
                 <w:noProof/>
                 <w:webHidden/>
               </w:rPr>
-              <w:t>10</w:t>
-            </w:r>
-            <w:r>
-              <w:rPr>
-                <w:b/>
-                <w:noProof/>
-                <w:webHidden/>
-              </w:rPr>
-              <w:fldChar w:fldCharType="end"/>
-            </w:r>
-          </w:hyperlink>
-        </w:p>
-        <w:p>
-          <w:pPr>
-            <w:pStyle w:val="31"/>
-            <w:tabs>
-              <w:tab w:val="left" w:pos="1949"/>
-              <w:tab w:val="right" w:leader="dot" w:pos="10195"/>
-            </w:tabs>
-            <w:jc w:val="left"/>
-            <w:rPr>
-              <w:rFonts w:asciiTheme="minorHAnsi" w:eastAsiaTheme="minorEastAsia" w:hAnsiTheme="minorHAnsi"/>
-              <w:b/>
-              <w:noProof/>
-              <w:sz w:val="22"/>
-              <w:lang w:eastAsia="ru-RU"/>
-            </w:rPr>
-          </w:pPr>
-          <w:hyperlink w:anchor="_Toc7433226" w:history="1">
-            <w:r>
-              <w:rPr>
-                <w:rStyle w:val="af2"/>
-                <w:b/>
-                <w:noProof/>
-              </w:rPr>
-              <w:t>3.3.1.</w:t>
-            </w:r>
-            <w:r>
-              <w:rPr>
-                <w:rFonts w:asciiTheme="minorHAnsi" w:eastAsiaTheme="minorEastAsia" w:hAnsiTheme="minorHAnsi"/>
-                <w:b/>
-                <w:noProof/>
-                <w:sz w:val="22"/>
-                <w:lang w:eastAsia="ru-RU"/>
-              </w:rPr>
-              <w:tab/>
-            </w:r>
-            <w:r>
-              <w:rPr>
-                <w:rStyle w:val="af2"/>
-                <w:b/>
-                <w:noProof/>
-              </w:rPr>
-              <w:t>Описание метода организации входных и выходных данных</w:t>
-            </w:r>
-            <w:r>
-              <w:rPr>
-                <w:b/>
-                <w:noProof/>
-                <w:webHidden/>
-              </w:rPr>
-              <w:tab/>
-            </w:r>
-            <w:r>
-              <w:rPr>
-                <w:b/>
-                <w:noProof/>
-                <w:webHidden/>
-              </w:rPr>
-              <w:fldChar w:fldCharType="begin"/>
-            </w:r>
-            <w:r>
-              <w:rPr>
-                <w:b/>
-                <w:noProof/>
-                <w:webHidden/>
-              </w:rPr>
-              <w:instrText xml:space="preserve"> PAGEREF _Toc7433226 \h </w:instrText>
-            </w:r>
-            <w:r>
-              <w:rPr>
-                <w:b/>
-                <w:noProof/>
-                <w:webHidden/>
-              </w:rPr>
-            </w:r>
-            <w:r>
-              <w:rPr>
-                <w:b/>
-                <w:noProof/>
-                <w:webHidden/>
-              </w:rPr>
-              <w:fldChar w:fldCharType="separate"/>
-            </w:r>
-            <w:r>
-              <w:rPr>
-                <w:b/>
-                <w:noProof/>
-                <w:webHidden/>
-              </w:rPr>
-              <w:t>10</w:t>
-            </w:r>
-            <w:r>
-              <w:rPr>
-                <w:b/>
-                <w:noProof/>
-                <w:webHidden/>
-              </w:rPr>
-              <w:fldChar w:fldCharType="end"/>
-            </w:r>
-          </w:hyperlink>
-        </w:p>
-        <w:p>
-          <w:pPr>
-            <w:pStyle w:val="31"/>
-            <w:tabs>
-              <w:tab w:val="left" w:pos="1949"/>
-              <w:tab w:val="right" w:leader="dot" w:pos="10195"/>
-            </w:tabs>
-            <w:jc w:val="left"/>
-            <w:rPr>
-              <w:rFonts w:asciiTheme="minorHAnsi" w:eastAsiaTheme="minorEastAsia" w:hAnsiTheme="minorHAnsi"/>
-              <w:b/>
-              <w:noProof/>
-              <w:sz w:val="22"/>
-              <w:lang w:eastAsia="ru-RU"/>
-            </w:rPr>
-          </w:pPr>
-          <w:hyperlink w:anchor="_Toc7433227" w:history="1">
-            <w:r>
-              <w:rPr>
-                <w:rStyle w:val="af2"/>
-                <w:b/>
-                <w:noProof/>
-              </w:rPr>
-              <w:t>3.3.2.</w:t>
-            </w:r>
-            <w:r>
-              <w:rPr>
-                <w:rFonts w:asciiTheme="minorHAnsi" w:eastAsiaTheme="minorEastAsia" w:hAnsiTheme="minorHAnsi"/>
-                <w:b/>
-                <w:noProof/>
-                <w:sz w:val="22"/>
-                <w:lang w:eastAsia="ru-RU"/>
-              </w:rPr>
-              <w:tab/>
-            </w:r>
-            <w:r>
-              <w:rPr>
-                <w:rStyle w:val="af2"/>
-                <w:b/>
-                <w:noProof/>
-              </w:rPr>
-              <w:t>Обоснование выбора метода организации входных и выходных данных</w:t>
-            </w:r>
-            <w:r>
-              <w:rPr>
-                <w:b/>
-                <w:noProof/>
-                <w:webHidden/>
-              </w:rPr>
-              <w:tab/>
-            </w:r>
-            <w:r>
-              <w:rPr>
-                <w:b/>
-                <w:noProof/>
-                <w:webHidden/>
-              </w:rPr>
-              <w:fldChar w:fldCharType="begin"/>
-            </w:r>
-            <w:r>
-              <w:rPr>
-                <w:b/>
-                <w:noProof/>
-                <w:webHidden/>
-              </w:rPr>
-              <w:instrText xml:space="preserve"> PAGEREF _Toc7433227 \h </w:instrText>
-            </w:r>
-            <w:r>
-              <w:rPr>
-                <w:b/>
-                <w:noProof/>
-                <w:webHidden/>
-              </w:rPr>
-            </w:r>
-            <w:r>
-              <w:rPr>
-                <w:b/>
-                <w:noProof/>
-                <w:webHidden/>
-              </w:rPr>
-              <w:fldChar w:fldCharType="separate"/>
-            </w:r>
-            <w:r>
-              <w:rPr>
-                <w:b/>
-                <w:noProof/>
-                <w:webHidden/>
-              </w:rPr>
-              <w:t>10</w:t>
+              <w:t>7</w:t>
             </w:r>
             <w:r>
               <w:rPr>
@@ -4101,7 +3400,6 @@
               <w:tab w:val="left" w:pos="1540"/>
               <w:tab w:val="right" w:leader="dot" w:pos="10195"/>
             </w:tabs>
-            <w:jc w:val="left"/>
             <w:rPr>
               <w:rFonts w:asciiTheme="minorHAnsi" w:eastAsiaTheme="minorEastAsia" w:hAnsiTheme="minorHAnsi"/>
               <w:b/>
@@ -4110,7 +3408,7 @@
               <w:lang w:eastAsia="ru-RU"/>
             </w:rPr>
           </w:pPr>
-          <w:hyperlink w:anchor="_Toc7433228" w:history="1">
+          <w:hyperlink w:anchor="_Toc8828141" w:history="1">
             <w:r>
               <w:rPr>
                 <w:rStyle w:val="af2"/>
@@ -4135,31 +3433,7 @@
                 <w:b/>
                 <w:noProof/>
               </w:rPr>
-              <w:t>Описание и обоснование выбора состава технических и программных</w:t>
-            </w:r>
-            <w:r>
-              <w:rPr>
-                <w:rStyle w:val="af2"/>
-                <w:b/>
-                <w:noProof/>
-              </w:rPr>
-              <w:t xml:space="preserve"> </w:t>
-            </w:r>
-            <w:r>
-              <w:rPr>
-                <w:rStyle w:val="af2"/>
-                <w:b/>
-                <w:noProof/>
-              </w:rPr>
-              <w:t>средств</w:t>
-            </w:r>
-            <w:r>
-              <w:rPr>
-                <w:rStyle w:val="af2"/>
-                <w:b/>
-                <w:noProof/>
-              </w:rPr>
-              <w:t>…….</w:t>
+              <w:t>Клавиши управления</w:t>
             </w:r>
             <w:r>
               <w:rPr>
@@ -4183,7 +3457,7 @@
                 <w:noProof/>
                 <w:webHidden/>
               </w:rPr>
-              <w:instrText xml:space="preserve"> PAGEREF _Toc7433228 \h </w:instrText>
+              <w:instrText xml:space="preserve"> PAGEREF _Toc8828141 \h </w:instrText>
             </w:r>
             <w:r>
               <w:rPr>
@@ -4206,7 +3480,7 @@
                 <w:noProof/>
                 <w:webHidden/>
               </w:rPr>
-              <w:t>10</w:t>
+              <w:t>9</w:t>
             </w:r>
             <w:r>
               <w:rPr>
@@ -4220,12 +3494,11 @@
         </w:p>
         <w:p>
           <w:pPr>
-            <w:pStyle w:val="31"/>
+            <w:pStyle w:val="21"/>
             <w:tabs>
-              <w:tab w:val="left" w:pos="1949"/>
+              <w:tab w:val="left" w:pos="1540"/>
               <w:tab w:val="right" w:leader="dot" w:pos="10195"/>
             </w:tabs>
-            <w:jc w:val="left"/>
             <w:rPr>
               <w:rFonts w:asciiTheme="minorHAnsi" w:eastAsiaTheme="minorEastAsia" w:hAnsiTheme="minorHAnsi"/>
               <w:b/>
@@ -4234,14 +3507,14 @@
               <w:lang w:eastAsia="ru-RU"/>
             </w:rPr>
           </w:pPr>
-          <w:hyperlink w:anchor="_Toc7433229" w:history="1">
+          <w:hyperlink w:anchor="_Toc8828142" w:history="1">
             <w:r>
               <w:rPr>
                 <w:rStyle w:val="af2"/>
                 <w:b/>
                 <w:noProof/>
               </w:rPr>
-              <w:t>3.4.1.</w:t>
+              <w:t>3.5.</w:t>
             </w:r>
             <w:r>
               <w:rPr>
@@ -4259,7 +3532,7 @@
                 <w:b/>
                 <w:noProof/>
               </w:rPr>
-              <w:t>Описание состава технических и программных средств</w:t>
+              <w:t>Описание игрового процесса</w:t>
             </w:r>
             <w:r>
               <w:rPr>
@@ -4283,7 +3556,7 @@
                 <w:noProof/>
                 <w:webHidden/>
               </w:rPr>
-              <w:instrText xml:space="preserve"> PAGEREF _Toc7433229 \h </w:instrText>
+              <w:instrText xml:space="preserve"> PAGEREF _Toc8828142 \h </w:instrText>
             </w:r>
             <w:r>
               <w:rPr>
@@ -4306,107 +3579,7 @@
                 <w:noProof/>
                 <w:webHidden/>
               </w:rPr>
-              <w:t>10</w:t>
-            </w:r>
-            <w:r>
-              <w:rPr>
-                <w:b/>
-                <w:noProof/>
-                <w:webHidden/>
-              </w:rPr>
-              <w:fldChar w:fldCharType="end"/>
-            </w:r>
-          </w:hyperlink>
-        </w:p>
-        <w:p>
-          <w:pPr>
-            <w:pStyle w:val="31"/>
-            <w:tabs>
-              <w:tab w:val="left" w:pos="1949"/>
-              <w:tab w:val="right" w:leader="dot" w:pos="10195"/>
-            </w:tabs>
-            <w:jc w:val="left"/>
-            <w:rPr>
-              <w:rFonts w:asciiTheme="minorHAnsi" w:eastAsiaTheme="minorEastAsia" w:hAnsiTheme="minorHAnsi"/>
-              <w:b/>
-              <w:noProof/>
-              <w:sz w:val="22"/>
-              <w:lang w:eastAsia="ru-RU"/>
-            </w:rPr>
-          </w:pPr>
-          <w:hyperlink w:anchor="_Toc7433230" w:history="1">
-            <w:r>
-              <w:rPr>
-                <w:rStyle w:val="af2"/>
-                <w:b/>
-                <w:noProof/>
-              </w:rPr>
-              <w:t>3.4.2.</w:t>
-            </w:r>
-            <w:r>
-              <w:rPr>
-                <w:rFonts w:asciiTheme="minorHAnsi" w:eastAsiaTheme="minorEastAsia" w:hAnsiTheme="minorHAnsi"/>
-                <w:b/>
-                <w:noProof/>
-                <w:sz w:val="22"/>
-                <w:lang w:eastAsia="ru-RU"/>
-              </w:rPr>
-              <w:tab/>
-            </w:r>
-            <w:r>
-              <w:rPr>
-                <w:rStyle w:val="af2"/>
-                <w:b/>
-                <w:noProof/>
-              </w:rPr>
-              <w:t>Обоснование выбора состава технических и программных средств</w:t>
-            </w:r>
-            <w:r>
-              <w:rPr>
-                <w:b/>
-                <w:noProof/>
-                <w:webHidden/>
-              </w:rPr>
-              <w:tab/>
-            </w:r>
-            <w:r>
-              <w:rPr>
-                <w:b/>
-                <w:noProof/>
-                <w:webHidden/>
-              </w:rPr>
-              <w:fldChar w:fldCharType="begin"/>
-            </w:r>
-            <w:r>
-              <w:rPr>
-                <w:b/>
-                <w:noProof/>
-                <w:webHidden/>
-              </w:rPr>
-              <w:instrText xml:space="preserve"> PAGEREF _Toc7433230 \h </w:instrText>
-            </w:r>
-            <w:r>
-              <w:rPr>
-                <w:b/>
-                <w:noProof/>
-                <w:webHidden/>
-              </w:rPr>
-            </w:r>
-            <w:r>
-              <w:rPr>
-                <w:b/>
-                <w:noProof/>
-                <w:webHidden/>
-              </w:rPr>
-              <w:fldChar w:fldCharType="separate"/>
-            </w:r>
-            <w:r>
-              <w:rPr>
-                <w:b/>
-                <w:noProof/>
-                <w:webHidden/>
-              </w:rPr>
-              <w:t>10</w:t>
+              <w:t>9</w:t>
             </w:r>
             <w:r>
               <w:rPr>
@@ -4427,7 +3600,7 @@
               <w:lang w:eastAsia="ru-RU"/>
             </w:rPr>
           </w:pPr>
-          <w:hyperlink w:anchor="_Toc7433231" w:history="1">
+          <w:hyperlink w:anchor="_Toc8828143" w:history="1">
             <w:r>
               <w:rPr>
                 <w:rStyle w:val="af2"/>
@@ -4446,7 +3619,7 @@
               <w:rPr>
                 <w:rStyle w:val="af2"/>
               </w:rPr>
-              <w:t>ОЖИДАЕМЫЕ ТЕХНИКО-ЭКОНОМИЧЕСКИЕ ПОКАЗАТЕЛИ</w:t>
+              <w:t>СООБЩЕНИЯ ОПЕРАТОРУ</w:t>
             </w:r>
             <w:r>
               <w:rPr>
@@ -4464,7 +3637,7 @@
               <w:rPr>
                 <w:webHidden/>
               </w:rPr>
-              <w:instrText xml:space="preserve"> PAGEREF _Toc7433231 \h </w:instrText>
+              <w:instrText xml:space="preserve"> PAGEREF _Toc8828143 \h </w:instrText>
             </w:r>
             <w:r>
               <w:rPr>
@@ -4485,206 +3658,6 @@
             </w:r>
             <w:r>
               <w:rPr>
-                <w:webHidden/>
-              </w:rPr>
-              <w:fldChar w:fldCharType="end"/>
-            </w:r>
-          </w:hyperlink>
-        </w:p>
-        <w:p>
-          <w:pPr>
-            <w:pStyle w:val="21"/>
-            <w:tabs>
-              <w:tab w:val="left" w:pos="1540"/>
-              <w:tab w:val="right" w:leader="dot" w:pos="10195"/>
-            </w:tabs>
-            <w:jc w:val="left"/>
-            <w:rPr>
-              <w:rFonts w:asciiTheme="minorHAnsi" w:eastAsiaTheme="minorEastAsia" w:hAnsiTheme="minorHAnsi"/>
-              <w:b/>
-              <w:noProof/>
-              <w:sz w:val="22"/>
-              <w:lang w:eastAsia="ru-RU"/>
-            </w:rPr>
-          </w:pPr>
-          <w:hyperlink w:anchor="_Toc7433232" w:history="1">
-            <w:r>
-              <w:rPr>
-                <w:rStyle w:val="af2"/>
-                <w:b/>
-                <w:noProof/>
-              </w:rPr>
-              <w:t>4.1.</w:t>
-            </w:r>
-            <w:r>
-              <w:rPr>
-                <w:rFonts w:asciiTheme="minorHAnsi" w:eastAsiaTheme="minorEastAsia" w:hAnsiTheme="minorHAnsi"/>
-                <w:b/>
-                <w:noProof/>
-                <w:sz w:val="22"/>
-                <w:lang w:eastAsia="ru-RU"/>
-              </w:rPr>
-              <w:tab/>
-            </w:r>
-            <w:r>
-              <w:rPr>
-                <w:rStyle w:val="af2"/>
-                <w:b/>
-                <w:noProof/>
-              </w:rPr>
-              <w:t>Предполагаемая потребность</w:t>
-            </w:r>
-            <w:r>
-              <w:rPr>
-                <w:b/>
-                <w:noProof/>
-                <w:webHidden/>
-              </w:rPr>
-              <w:tab/>
-            </w:r>
-            <w:r>
-              <w:rPr>
-                <w:b/>
-                <w:noProof/>
-                <w:webHidden/>
-              </w:rPr>
-              <w:fldChar w:fldCharType="begin"/>
-            </w:r>
-            <w:r>
-              <w:rPr>
-                <w:b/>
-                <w:noProof/>
-                <w:webHidden/>
-              </w:rPr>
-              <w:instrText xml:space="preserve"> PAGEREF _Toc7433232 \h </w:instrText>
-            </w:r>
-            <w:r>
-              <w:rPr>
-                <w:b/>
-                <w:noProof/>
-                <w:webHidden/>
-              </w:rPr>
-            </w:r>
-            <w:r>
-              <w:rPr>
-                <w:b/>
-                <w:noProof/>
-                <w:webHidden/>
-              </w:rPr>
-              <w:fldChar w:fldCharType="separate"/>
-            </w:r>
-            <w:r>
-              <w:rPr>
-                <w:b/>
-                <w:noProof/>
-                <w:webHidden/>
-              </w:rPr>
-              <w:t>11</w:t>
-            </w:r>
-            <w:r>
-              <w:rPr>
-                <w:b/>
-                <w:noProof/>
-                <w:webHidden/>
-              </w:rPr>
-              <w:fldChar w:fldCharType="end"/>
-            </w:r>
-          </w:hyperlink>
-        </w:p>
-        <w:p>
-          <w:pPr>
-            <w:pStyle w:val="21"/>
-            <w:tabs>
-              <w:tab w:val="left" w:pos="1540"/>
-              <w:tab w:val="right" w:leader="dot" w:pos="10195"/>
-            </w:tabs>
-            <w:jc w:val="left"/>
-            <w:rPr>
-              <w:rFonts w:asciiTheme="minorHAnsi" w:eastAsiaTheme="minorEastAsia" w:hAnsiTheme="minorHAnsi"/>
-              <w:b/>
-              <w:noProof/>
-              <w:sz w:val="22"/>
-              <w:lang w:eastAsia="ru-RU"/>
-            </w:rPr>
-          </w:pPr>
-          <w:hyperlink w:anchor="_Toc7433233" w:history="1">
-            <w:r>
-              <w:rPr>
-                <w:rStyle w:val="af2"/>
-                <w:b/>
-                <w:noProof/>
-              </w:rPr>
-              <w:t>4.2.</w:t>
-            </w:r>
-            <w:r>
-              <w:rPr>
-                <w:rFonts w:asciiTheme="minorHAnsi" w:eastAsiaTheme="minorEastAsia" w:hAnsiTheme="minorHAnsi"/>
-                <w:b/>
-                <w:noProof/>
-                <w:sz w:val="22"/>
-                <w:lang w:eastAsia="ru-RU"/>
-              </w:rPr>
-              <w:tab/>
-            </w:r>
-            <w:r>
-              <w:rPr>
-                <w:rStyle w:val="af2"/>
-                <w:b/>
-                <w:noProof/>
-              </w:rPr>
-              <w:t>Экономические преимущества разработки по сравнению с отечественными и зарубежными образцами или аналогами</w:t>
-            </w:r>
-            <w:r>
-              <w:rPr>
-                <w:b/>
-                <w:noProof/>
-                <w:webHidden/>
-              </w:rPr>
-              <w:tab/>
-            </w:r>
-            <w:r>
-              <w:rPr>
-                <w:b/>
-                <w:noProof/>
-                <w:webHidden/>
-              </w:rPr>
-              <w:fldChar w:fldCharType="begin"/>
-            </w:r>
-            <w:r>
-              <w:rPr>
-                <w:b/>
-                <w:noProof/>
-                <w:webHidden/>
-              </w:rPr>
-              <w:instrText xml:space="preserve"> PAGEREF _Toc7433233 \h </w:instrText>
-            </w:r>
-            <w:r>
-              <w:rPr>
-                <w:b/>
-                <w:noProof/>
-                <w:webHidden/>
-              </w:rPr>
-            </w:r>
-            <w:r>
-              <w:rPr>
-                <w:b/>
-                <w:noProof/>
-                <w:webHidden/>
-              </w:rPr>
-              <w:fldChar w:fldCharType="separate"/>
-            </w:r>
-            <w:r>
-              <w:rPr>
-                <w:b/>
-                <w:noProof/>
-                <w:webHidden/>
-              </w:rPr>
-              <w:t>11</w:t>
-            </w:r>
-            <w:r>
-              <w:rPr>
-                <w:b/>
-                <w:noProof/>
                 <w:webHidden/>
               </w:rPr>
               <w:fldChar w:fldCharType="end"/>
@@ -4700,44 +3673,50 @@
               <w:lang w:eastAsia="ru-RU"/>
             </w:rPr>
           </w:pPr>
-          <w:hyperlink w:anchor="_Toc7433234" w:history="1">
+          <w:hyperlink w:anchor="_Toc8828144" w:history="1">
             <w:r>
               <w:rPr>
                 <w:rStyle w:val="af2"/>
               </w:rPr>
-              <w:t>5.</w:t>
-            </w:r>
-            <w:r>
-              <w:rPr>
-                <w:rFonts w:asciiTheme="minorHAnsi" w:eastAsiaTheme="minorEastAsia" w:hAnsiTheme="minorHAnsi"/>
-                <w:sz w:val="22"/>
-                <w:lang w:eastAsia="ru-RU"/>
+              <w:t>ПРИЛОЖЕН</w:t>
+            </w:r>
+            <w:r>
+              <w:rPr>
+                <w:rStyle w:val="af2"/>
+              </w:rPr>
+              <w:t>И</w:t>
+            </w:r>
+            <w:r>
+              <w:rPr>
+                <w:rStyle w:val="af2"/>
+              </w:rPr>
+              <w:t>Е 1</w:t>
+            </w:r>
+            <w:r>
+              <w:rPr>
+                <w:rStyle w:val="af2"/>
+              </w:rPr>
+              <w:t>. СПИСОК ИСПОЛЬЗОВАННЫХ ИСТОЧНИКОВ</w:t>
+            </w:r>
+            <w:bookmarkStart w:id="1" w:name="_GoBack"/>
+            <w:bookmarkEnd w:id="1"/>
+            <w:r>
+              <w:rPr>
+                <w:webHidden/>
               </w:rPr>
               <w:tab/>
             </w:r>
             <w:r>
               <w:rPr>
-                <w:rStyle w:val="af2"/>
-              </w:rPr>
-              <w:t>СПИСОК ИСПОЛЬЗОВАННЫХ ИСТОЧНИКОВ</w:t>
-            </w:r>
-            <w:r>
-              <w:rPr>
                 <w:webHidden/>
               </w:rPr>
-              <w:tab/>
+              <w:fldChar w:fldCharType="begin"/>
             </w:r>
             <w:r>
               <w:rPr>
                 <w:webHidden/>
               </w:rPr>
-              <w:fldChar w:fldCharType="begin"/>
-            </w:r>
-            <w:r>
-              <w:rPr>
-                <w:webHidden/>
-              </w:rPr>
-              <w:instrText xml:space="preserve"> PAGEREF _Toc7433234 \h </w:instrText>
+              <w:instrText xml:space="preserve"> PAGEREF _Toc8828144 \h </w:instrText>
             </w:r>
             <w:r>
               <w:rPr>
@@ -4773,12 +3752,18 @@
               <w:lang w:eastAsia="ru-RU"/>
             </w:rPr>
           </w:pPr>
-          <w:hyperlink w:anchor="_Toc7433235" w:history="1">
+          <w:hyperlink w:anchor="_Toc8828145" w:history="1">
             <w:r>
               <w:rPr>
                 <w:rStyle w:val="af2"/>
               </w:rPr>
-              <w:t>ПРИЛОЖЕНИЕ 1</w:t>
+              <w:t>ПРИЛОЖЕНИЕ 2</w:t>
+            </w:r>
+            <w:r>
+              <w:rPr>
+                <w:rStyle w:val="af2"/>
+              </w:rPr>
+              <w:t>. ТЕРМИНОЛОГИЯ</w:t>
             </w:r>
             <w:r>
               <w:rPr>
@@ -4796,7 +3781,7 @@
               <w:rPr>
                 <w:webHidden/>
               </w:rPr>
-              <w:instrText xml:space="preserve"> PAGEREF _Toc7433235 \h </w:instrText>
+              <w:instrText xml:space="preserve"> PAGEREF _Toc8828145 \h </w:instrText>
             </w:r>
             <w:r>
               <w:rPr>
@@ -4832,66 +3817,7 @@
               <w:lang w:eastAsia="ru-RU"/>
             </w:rPr>
           </w:pPr>
-          <w:hyperlink w:anchor="_Toc7433236" w:history="1">
-            <w:r>
-              <w:rPr>
-                <w:rStyle w:val="af2"/>
-              </w:rPr>
-              <w:t>ПРИЛОЖЕНИЕ 2</w:t>
-            </w:r>
-            <w:r>
-              <w:rPr>
-                <w:webHidden/>
-              </w:rPr>
-              <w:tab/>
-            </w:r>
-            <w:r>
-              <w:rPr>
-                <w:webHidden/>
-              </w:rPr>
-              <w:fldChar w:fldCharType="begin"/>
-            </w:r>
-            <w:r>
-              <w:rPr>
-                <w:webHidden/>
-              </w:rPr>
-              <w:instrText xml:space="preserve"> PAGEREF _Toc7433236 \h </w:instrText>
-            </w:r>
-            <w:r>
-              <w:rPr>
-                <w:webHidden/>
-              </w:rPr>
-            </w:r>
-            <w:r>
-              <w:rPr>
-                <w:webHidden/>
-              </w:rPr>
-              <w:fldChar w:fldCharType="separate"/>
-            </w:r>
-            <w:r>
-              <w:rPr>
-                <w:webHidden/>
-              </w:rPr>
-              <w:t>14</w:t>
-            </w:r>
-            <w:r>
-              <w:rPr>
-                <w:webHidden/>
-              </w:rPr>
-              <w:fldChar w:fldCharType="end"/>
-            </w:r>
-          </w:hyperlink>
-        </w:p>
-        <w:p>
-          <w:pPr>
-            <w:pStyle w:val="12"/>
-            <w:rPr>
-              <w:rFonts w:asciiTheme="minorHAnsi" w:eastAsiaTheme="minorEastAsia" w:hAnsiTheme="minorHAnsi"/>
-              <w:sz w:val="22"/>
-              <w:lang w:eastAsia="ru-RU"/>
-            </w:rPr>
-          </w:pPr>
-          <w:hyperlink w:anchor="_Toc7433237" w:history="1">
+          <w:hyperlink w:anchor="_Toc8828146" w:history="1">
             <w:r>
               <w:rPr>
                 <w:rStyle w:val="af2"/>
@@ -4915,7 +3841,7 @@
               <w:rPr>
                 <w:webHidden/>
               </w:rPr>
-              <w:instrText xml:space="preserve"> PAGEREF _Toc7433237 \h </w:instrText>
+              <w:instrText xml:space="preserve"> PAGEREF _Toc8828146 \h </w:instrText>
             </w:r>
             <w:r>
               <w:rPr>
@@ -4932,7 +3858,7 @@
               <w:rPr>
                 <w:webHidden/>
               </w:rPr>
-              <w:t>23</w:t>
+              <w:t>14</w:t>
             </w:r>
             <w:r>
               <w:rPr>
@@ -4976,7 +3902,7 @@
         <w:jc w:val="center"/>
         <w:outlineLvl w:val="0"/>
       </w:pPr>
-      <w:bookmarkStart w:id="1" w:name="_Toc7433213"/>
+      <w:bookmarkStart w:id="2" w:name="_Toc8828130"/>
       <w:r>
         <w:rPr>
           <w:b/>
@@ -4984,6 +3910,7 @@
         <w:lastRenderedPageBreak/>
         <w:t>НАЗНАЧЕНИЕ ПРОГРАММЫ</w:t>
       </w:r>
+      <w:bookmarkEnd w:id="2"/>
     </w:p>
     <w:p>
       <w:pPr>
@@ -5005,12 +3932,14 @@
           <w:b/>
         </w:rPr>
       </w:pPr>
+      <w:bookmarkStart w:id="3" w:name="_Toc8828131"/>
       <w:r>
         <w:rPr>
           <w:b/>
         </w:rPr>
         <w:t>Функциональное назначение</w:t>
       </w:r>
+      <w:bookmarkEnd w:id="3"/>
     </w:p>
     <w:p>
       <w:pPr>
@@ -5079,12 +4008,14 @@
           <w:b/>
         </w:rPr>
       </w:pPr>
+      <w:bookmarkStart w:id="4" w:name="_Toc8828132"/>
       <w:r>
         <w:rPr>
           <w:b/>
         </w:rPr>
         <w:t>Эксплуатационное назначение</w:t>
       </w:r>
+      <w:bookmarkEnd w:id="4"/>
     </w:p>
     <w:p>
       <w:pPr>
@@ -5118,14 +4049,8 @@
       <w:r>
         <w:t xml:space="preserve">конечные потребители – пользователи, без специальной подготовки, поклонники жанра </w:t>
       </w:r>
-    </w:p>
-    <w:p>
-      <w:pPr>
-        <w:pStyle w:val="a8"/>
-        <w:ind w:left="567" w:firstLine="0"/>
-      </w:pPr>
-      <w:r>
-        <w:t>компьютерных игр, характеризующегося коротким по времени, но интенсивным игровым процессом (аркад).</w:t>
+      <w:r>
+        <w:t>аркад.</w:t>
       </w:r>
     </w:p>
     <w:p>
@@ -5150,12 +4075,14 @@
           <w:b/>
         </w:rPr>
       </w:pPr>
+      <w:bookmarkStart w:id="5" w:name="_Toc8828133"/>
       <w:r>
         <w:rPr>
           <w:b/>
         </w:rPr>
         <w:t>Состав функций</w:t>
       </w:r>
+      <w:bookmarkEnd w:id="5"/>
     </w:p>
     <w:p>
       <w:pPr>
@@ -5331,8 +4258,7 @@
           <w:b/>
         </w:rPr>
       </w:pPr>
-      <w:bookmarkStart w:id="2" w:name="_Toc7433218"/>
-      <w:bookmarkEnd w:id="1"/>
+      <w:bookmarkStart w:id="6" w:name="_Toc8828134"/>
       <w:r>
         <w:rPr>
           <w:b/>
@@ -5340,6 +4266,7 @@
         <w:lastRenderedPageBreak/>
         <w:t>УСЛОВИЯ ВЫПОЛНЕНИЯ ПРОГРАММЫ</w:t>
       </w:r>
+      <w:bookmarkEnd w:id="6"/>
     </w:p>
     <w:p>
       <w:pPr>
@@ -5364,12 +4291,14 @@
           <w:b/>
         </w:rPr>
       </w:pPr>
+      <w:bookmarkStart w:id="7" w:name="_Toc8828135"/>
       <w:r>
         <w:rPr>
           <w:b/>
         </w:rPr>
         <w:t>Минимальный состав технических и программных средств.</w:t>
       </w:r>
+      <w:bookmarkEnd w:id="7"/>
     </w:p>
     <w:p>
       <w:pPr>
@@ -5663,12 +4592,14 @@
           <w:b/>
         </w:rPr>
       </w:pPr>
+      <w:bookmarkStart w:id="8" w:name="_Toc8828136"/>
       <w:r>
         <w:rPr>
           <w:b/>
         </w:rPr>
         <w:t>Требования к пользователю</w:t>
       </w:r>
+      <w:bookmarkEnd w:id="8"/>
     </w:p>
     <w:p>
       <w:pPr>
@@ -5705,7 +4636,6 @@
         <w:br w:type="page"/>
       </w:r>
     </w:p>
-    <w:bookmarkEnd w:id="2"/>
     <w:p>
       <w:pPr>
         <w:pStyle w:val="a8"/>
@@ -5720,6 +4650,7 @@
           <w:b/>
         </w:rPr>
       </w:pPr>
+      <w:bookmarkStart w:id="9" w:name="_Toc8828137"/>
       <w:r>
         <w:rPr>
           <w:b/>
@@ -5727,6 +4658,7 @@
         <w:lastRenderedPageBreak/>
         <w:t>ВЫПОЛНЕНИЕ ПРОГРАММЫ</w:t>
       </w:r>
+      <w:bookmarkEnd w:id="9"/>
     </w:p>
     <w:p>
       <w:pPr>
@@ -5791,6 +4723,7 @@
           <w:b/>
         </w:rPr>
       </w:pPr>
+      <w:bookmarkStart w:id="10" w:name="_Toc8828138"/>
       <w:r>
         <w:rPr>
           <w:b/>
@@ -5809,6 +4742,7 @@
         </w:rPr>
         <w:t>ограммы</w:t>
       </w:r>
+      <w:bookmarkEnd w:id="10"/>
     </w:p>
     <w:p>
       <w:pPr>
@@ -5926,11 +4860,9 @@
             <w10:borderbottom type="single" width="6"/>
             <w10:borderright type="single" width="6"/>
           </v:shape>
-          <o:OLEObject Type="Embed" ProgID="Unknown" ShapeID="_x0000_i1025" DrawAspect="Content" ObjectID="_1619349224" r:id="rId9"/>
+          <o:OLEObject Type="Embed" ProgID="Unknown" ShapeID="_x0000_i1025" DrawAspect="Content" ObjectID="_1619441585" r:id="rId9"/>
         </w:object>
       </w:r>
-      <w:bookmarkStart w:id="3" w:name="_GoBack"/>
-      <w:bookmarkEnd w:id="3"/>
     </w:p>
     <w:p>
       <w:pPr>
@@ -5966,9 +4898,6 @@
       </w:r>
       <w:r>
         <w:t>».</w:t>
-      </w:r>
-      <w:r>
-        <w:t xml:space="preserve"> </w:t>
       </w:r>
     </w:p>
     <w:p>
@@ -5989,12 +4918,14 @@
           <w:b/>
         </w:rPr>
       </w:pPr>
+      <w:bookmarkStart w:id="11" w:name="_Toc8828139"/>
       <w:r>
         <w:rPr>
           <w:b/>
         </w:rPr>
         <w:t>Основное меню</w:t>
       </w:r>
+      <w:bookmarkEnd w:id="11"/>
     </w:p>
     <w:p>
       <w:pPr>
@@ -6044,7 +4975,7 @@
           <v:shape id="_x0000_i1026" type="#_x0000_t75" style="width:301.2pt;height:175.8pt" o:ole="">
             <v:imagedata r:id="rId10" o:title=""/>
           </v:shape>
-          <o:OLEObject Type="Embed" ProgID="Unknown" ShapeID="_x0000_i1026" DrawAspect="Content" ObjectID="_1619349225" r:id="rId11"/>
+          <o:OLEObject Type="Embed" ProgID="Unknown" ShapeID="_x0000_i1026" DrawAspect="Content" ObjectID="_1619441586" r:id="rId11"/>
         </w:object>
       </w:r>
     </w:p>
@@ -6100,7 +5031,7 @@
           <v:shape id="_x0000_i1027" type="#_x0000_t75" style="width:301.2pt;height:176.4pt" o:ole="">
             <v:imagedata r:id="rId12" o:title=""/>
           </v:shape>
-          <o:OLEObject Type="Embed" ProgID="Unknown" ShapeID="_x0000_i1027" DrawAspect="Content" ObjectID="_1619349226" r:id="rId13"/>
+          <o:OLEObject Type="Embed" ProgID="Unknown" ShapeID="_x0000_i1027" DrawAspect="Content" ObjectID="_1619441587" r:id="rId13"/>
         </w:object>
       </w:r>
     </w:p>
@@ -6121,40 +5052,56 @@
     </w:p>
     <w:p>
       <w:pPr>
-        <w:rPr>
-          <w:color w:val="FF0000"/>
-        </w:rPr>
-      </w:pPr>
-      <w:r>
-        <w:rPr>
-          <w:color w:val="FF0000"/>
-        </w:rPr>
+        <w:ind w:left="709" w:firstLine="0"/>
+      </w:pPr>
+      <w:r>
         <w:t>При нажатии кнопки «</w:t>
       </w:r>
       <w:r>
         <w:rPr>
-          <w:color w:val="FF0000"/>
           <w:lang w:val="en-US"/>
         </w:rPr>
         <w:t>Instructions</w:t>
       </w:r>
       <w:r>
-        <w:rPr>
-          <w:color w:val="FF0000"/>
-        </w:rPr>
         <w:t>» откроется</w:t>
       </w:r>
-    </w:p>
-    <w:p>
-      <w:pPr>
-        <w:rPr>
-          <w:color w:val="FF0000"/>
-        </w:rPr>
-      </w:pPr>
+      <w:r>
+        <w:t xml:space="preserve"> </w:t>
+      </w:r>
+      <w:r>
+        <w:t>обучающий уровень, с помощью которого пользователь сможет лучше понять игровой процесс, например, как управлять персонажем (рис.4).</w:t>
+      </w:r>
     </w:p>
     <w:p>
       <w:pPr>
         <w:ind w:left="709" w:firstLine="0"/>
+      </w:pPr>
+    </w:p>
+    <w:p>
+      <w:pPr>
+        <w:ind w:left="1418"/>
+      </w:pPr>
+      <w:r>
+        <w:object w:dxaOrig="20415" w:dyaOrig="11939" w14:anchorId="17BFC2C2">
+          <v:shape id="_x0000_i1028" type="#_x0000_t75" style="width:302.4pt;height:176.4pt" o:ole="">
+            <v:imagedata r:id="rId14" o:title=""/>
+          </v:shape>
+          <o:OLEObject Type="Embed" ProgID="Unknown" ShapeID="_x0000_i1028" DrawAspect="Content" ObjectID="_1619441588" r:id="rId15"/>
+        </w:object>
+      </w:r>
+    </w:p>
+    <w:p>
+      <w:pPr>
+        <w:ind w:left="2836"/>
+      </w:pPr>
+      <w:r>
+        <w:t>Рисунок 4. Обучающий уровень</w:t>
+      </w:r>
+    </w:p>
+    <w:p>
+      <w:pPr>
+        <w:ind w:left="709" w:firstLine="0"/>
         <w:rPr>
           <w:color w:val="000000" w:themeColor="text1"/>
         </w:rPr>
@@ -6163,6 +5110,7 @@
         <w:rPr>
           <w:color w:val="000000" w:themeColor="text1"/>
         </w:rPr>
+        <w:lastRenderedPageBreak/>
         <w:t>При нажатии кнопки «</w:t>
       </w:r>
       <w:r>
@@ -6192,101 +5140,109 @@
       </w:pPr>
       <w:r>
         <w:object w:dxaOrig="20415" w:dyaOrig="11939" w14:anchorId="239E4B15">
-          <v:shape id="_x0000_i1028" type="#_x0000_t75" style="width:298.2pt;height:174.6pt" o:ole="">
-            <v:imagedata r:id="rId14" o:title=""/>
-          </v:shape>
-          <o:OLEObject Type="Embed" ProgID="Unknown" ShapeID="_x0000_i1028" DrawAspect="Content" ObjectID="_1619349227" r:id="rId15"/>
-        </w:object>
-      </w:r>
-    </w:p>
-    <w:p>
-      <w:pPr>
-        <w:ind w:left="2127"/>
-      </w:pPr>
-      <w:r>
-        <w:t xml:space="preserve">      Рисунок 5. Меню изменения настроек</w:t>
-      </w:r>
-    </w:p>
-    <w:p>
-      <w:pPr>
-        <w:rPr>
-          <w:color w:val="000000" w:themeColor="text1"/>
-        </w:rPr>
-      </w:pPr>
-      <w:r>
-        <w:rPr>
-          <w:color w:val="000000" w:themeColor="text1"/>
-        </w:rPr>
-        <w:lastRenderedPageBreak/>
-        <w:t>При нажатии кнопки «</w:t>
-      </w:r>
-      <w:r>
-        <w:rPr>
-          <w:color w:val="000000" w:themeColor="text1"/>
-          <w:lang w:val="en-US"/>
-        </w:rPr>
-        <w:t>Quit</w:t>
-      </w:r>
-      <w:r>
-        <w:rPr>
-          <w:color w:val="000000" w:themeColor="text1"/>
-        </w:rPr>
-        <w:t>» произойдет выход из программы.</w:t>
-      </w:r>
-    </w:p>
-    <w:p>
-      <w:pPr>
-        <w:rPr>
-          <w:color w:val="000000" w:themeColor="text1"/>
-        </w:rPr>
-      </w:pPr>
-    </w:p>
-    <w:p>
-      <w:pPr>
-        <w:ind w:left="709" w:firstLine="0"/>
-        <w:rPr>
-          <w:color w:val="000000" w:themeColor="text1"/>
-        </w:rPr>
-      </w:pPr>
-      <w:r>
-        <w:rPr>
-          <w:color w:val="000000" w:themeColor="text1"/>
-        </w:rPr>
-        <w:t>При выборе одного из уровней пользователь перейдет непосредственно к игровому процессу (рис.6):</w:t>
-      </w:r>
-    </w:p>
-    <w:p>
-      <w:pPr>
-        <w:rPr>
-          <w:color w:val="000000" w:themeColor="text1"/>
-        </w:rPr>
-      </w:pPr>
-    </w:p>
-    <w:p>
-      <w:pPr>
-        <w:ind w:left="1418"/>
-      </w:pPr>
-      <w:r>
-        <w:object w:dxaOrig="20415" w:dyaOrig="11939" w14:anchorId="0AB33A77">
           <v:shape id="_x0000_i1029" type="#_x0000_t75" style="width:298.2pt;height:174.6pt" o:ole="">
             <v:imagedata r:id="rId16" o:title=""/>
           </v:shape>
-          <o:OLEObject Type="Embed" ProgID="Unknown" ShapeID="_x0000_i1029" DrawAspect="Content" ObjectID="_1619349228" r:id="rId17"/>
+          <o:OLEObject Type="Embed" ProgID="Unknown" ShapeID="_x0000_i1029" DrawAspect="Content" ObjectID="_1619441589" r:id="rId17"/>
         </w:object>
       </w:r>
     </w:p>
     <w:p>
       <w:pPr>
         <w:ind w:left="2127"/>
+      </w:pPr>
+      <w:r>
+        <w:t xml:space="preserve">      Рисунок 5. Меню изменения настроек</w:t>
+      </w:r>
+    </w:p>
+    <w:p>
+      <w:pPr>
         <w:rPr>
           <w:color w:val="000000" w:themeColor="text1"/>
         </w:rPr>
       </w:pPr>
-      <w:r>
+    </w:p>
+    <w:p>
+      <w:pPr>
+        <w:ind w:left="709" w:firstLine="0"/>
         <w:rPr>
           <w:color w:val="000000" w:themeColor="text1"/>
         </w:rPr>
+      </w:pPr>
+      <w:r>
+        <w:rPr>
+          <w:color w:val="000000" w:themeColor="text1"/>
+        </w:rPr>
+        <w:t>При выборе одного из уровней пользователь перейдет непосредственно к игровому процессу (рис.6):</w:t>
+      </w:r>
+    </w:p>
+    <w:p>
+      <w:pPr>
+        <w:rPr>
+          <w:color w:val="000000" w:themeColor="text1"/>
+        </w:rPr>
+      </w:pPr>
+    </w:p>
+    <w:p>
+      <w:pPr>
+        <w:ind w:left="1418"/>
+      </w:pPr>
+      <w:r>
+        <w:object w:dxaOrig="20415" w:dyaOrig="11939" w14:anchorId="0AB33A77">
+          <v:shape id="_x0000_i1030" type="#_x0000_t75" style="width:298.2pt;height:174.6pt" o:ole="">
+            <v:imagedata r:id="rId18" o:title=""/>
+          </v:shape>
+          <o:OLEObject Type="Embed" ProgID="Unknown" ShapeID="_x0000_i1030" DrawAspect="Content" ObjectID="_1619441590" r:id="rId19"/>
+        </w:object>
+      </w:r>
+    </w:p>
+    <w:p>
+      <w:pPr>
+        <w:ind w:left="2127"/>
+        <w:rPr>
+          <w:color w:val="000000" w:themeColor="text1"/>
+        </w:rPr>
+      </w:pPr>
+      <w:r>
+        <w:rPr>
+          <w:color w:val="000000" w:themeColor="text1"/>
+        </w:rPr>
         <w:t xml:space="preserve">        Рисунок 6. Один из уровней игры</w:t>
+      </w:r>
+    </w:p>
+    <w:p>
+      <w:pPr>
+        <w:ind w:left="2127"/>
+        <w:rPr>
+          <w:color w:val="000000" w:themeColor="text1"/>
+        </w:rPr>
+      </w:pPr>
+    </w:p>
+    <w:p>
+      <w:pPr>
+        <w:jc w:val="left"/>
+        <w:rPr>
+          <w:color w:val="000000" w:themeColor="text1"/>
+        </w:rPr>
+      </w:pPr>
+      <w:r>
+        <w:rPr>
+          <w:color w:val="000000" w:themeColor="text1"/>
+        </w:rPr>
+        <w:t>При нажатии кнопки «</w:t>
+      </w:r>
+      <w:r>
+        <w:rPr>
+          <w:color w:val="000000" w:themeColor="text1"/>
+          <w:lang w:val="en-US"/>
+        </w:rPr>
+        <w:t>Quit</w:t>
+      </w:r>
+      <w:r>
+        <w:rPr>
+          <w:color w:val="000000" w:themeColor="text1"/>
+        </w:rPr>
+        <w:t>» произойдет выход из игры.</w:t>
       </w:r>
     </w:p>
     <w:p>
@@ -6311,12 +5267,14 @@
           <w:b/>
         </w:rPr>
       </w:pPr>
+      <w:bookmarkStart w:id="12" w:name="_Toc8828140"/>
       <w:r>
         <w:rPr>
           <w:b/>
         </w:rPr>
         <w:t>Меню во время игрового процесса</w:t>
       </w:r>
+      <w:bookmarkEnd w:id="12"/>
     </w:p>
     <w:p>
       <w:pPr>
@@ -6368,10 +5326,10 @@
       </w:pPr>
       <w:r>
         <w:object w:dxaOrig="20415" w:dyaOrig="11939" w14:anchorId="6C7CA4B1">
-          <v:shape id="_x0000_i1030" type="#_x0000_t75" style="width:298.2pt;height:175.2pt" o:ole="">
-            <v:imagedata r:id="rId18" o:title=""/>
+          <v:shape id="_x0000_i1031" type="#_x0000_t75" style="width:298.2pt;height:175.2pt" o:ole="">
+            <v:imagedata r:id="rId20" o:title=""/>
           </v:shape>
-          <o:OLEObject Type="Embed" ProgID="Unknown" ShapeID="_x0000_i1030" DrawAspect="Content" ObjectID="_1619349229" r:id="rId19"/>
+          <o:OLEObject Type="Embed" ProgID="Unknown" ShapeID="_x0000_i1031" DrawAspect="Content" ObjectID="_1619441591" r:id="rId21"/>
         </w:object>
       </w:r>
     </w:p>
@@ -6537,22 +5495,15 @@
         <w:rPr>
           <w:color w:val="000000" w:themeColor="text1"/>
         </w:rPr>
-        <w:t xml:space="preserve">Если во время игры персонаж погибает, то пользователь видит меню (рис.8), в котором отображается соответствующее сообщение и количество монет, собранных во время </w:t>
-      </w:r>
-      <w:r>
+        <w:t>Если во время игры персонаж погибает, то пользователь видит меню (рис.8), в котором отображается соответствующее сообщение и количество монет, собранных во время прохождения уровня. Также с помощью этого меню пользователь может перезапустить уровень, перейти к основному меню игры (рис.2) или выйти из игры.</w:t>
+      </w:r>
+    </w:p>
+    <w:p>
+      <w:pPr>
+        <w:ind w:left="709" w:firstLine="0"/>
         <w:rPr>
           <w:color w:val="000000" w:themeColor="text1"/>
         </w:rPr>
-        <w:lastRenderedPageBreak/>
-        <w:t>прохождения уровня. Также с помощью этого меню пользователь может перезапустить уровень, перейти к основному меню игры (рис.2) или выйти из игры.</w:t>
-      </w:r>
-    </w:p>
-    <w:p>
-      <w:pPr>
-        <w:ind w:left="709" w:firstLine="0"/>
-        <w:rPr>
-          <w:color w:val="000000" w:themeColor="text1"/>
-        </w:rPr>
       </w:pPr>
     </w:p>
     <w:p>
@@ -6561,66 +5512,71 @@
       </w:pPr>
       <w:r>
         <w:object w:dxaOrig="20415" w:dyaOrig="11939" w14:anchorId="04C70FA4">
-          <v:shape id="_x0000_i1031" type="#_x0000_t75" style="width:298.2pt;height:174.6pt" o:ole="">
-            <v:imagedata r:id="rId20" o:title=""/>
-          </v:shape>
-          <o:OLEObject Type="Embed" ProgID="Unknown" ShapeID="_x0000_i1031" DrawAspect="Content" ObjectID="_1619349230" r:id="rId21"/>
-        </w:object>
-      </w:r>
-    </w:p>
-    <w:p>
-      <w:pPr>
-        <w:ind w:left="2127"/>
-        <w:rPr>
-          <w:color w:val="000000" w:themeColor="text1"/>
-        </w:rPr>
-      </w:pPr>
-      <w:r>
-        <w:rPr>
-          <w:color w:val="000000" w:themeColor="text1"/>
-        </w:rPr>
-        <w:t xml:space="preserve">   Рисунок 8. Меню при гибели персонажа</w:t>
-      </w:r>
-    </w:p>
-    <w:p>
-      <w:pPr>
-        <w:rPr>
-          <w:color w:val="000000" w:themeColor="text1"/>
-        </w:rPr>
-      </w:pPr>
-    </w:p>
-    <w:p>
-      <w:pPr>
-        <w:ind w:left="709" w:firstLine="0"/>
-        <w:rPr>
-          <w:color w:val="000000" w:themeColor="text1"/>
-        </w:rPr>
-      </w:pPr>
-      <w:r>
-        <w:rPr>
-          <w:color w:val="000000" w:themeColor="text1"/>
-        </w:rPr>
-        <w:t>Если пользователь проходит уровень до конца, то он видит меню (рис.9) с соответствующим сообщением и количеством звезд, на которое был пройден уровень (зависит от количества монет на текущем уровне). Также он может перезапустить уровень, перейти к следующему уровню (если текущий уровень не является последним), перейти к основному игровому меню (рис.2) или выйти из игры.</w:t>
-      </w:r>
-    </w:p>
-    <w:p>
-      <w:pPr>
-        <w:ind w:left="709" w:firstLine="0"/>
-        <w:rPr>
-          <w:color w:val="000000" w:themeColor="text1"/>
-        </w:rPr>
-      </w:pPr>
-    </w:p>
-    <w:p>
-      <w:pPr>
-        <w:ind w:left="1418"/>
-      </w:pPr>
-      <w:r>
-        <w:object w:dxaOrig="20415" w:dyaOrig="11939" w14:anchorId="63AFCB6F">
-          <v:shape id="_x0000_i1032" type="#_x0000_t75" style="width:298.2pt;height:175.2pt" o:ole="">
+          <v:shape id="_x0000_i1032" type="#_x0000_t75" style="width:298.2pt;height:174.6pt" o:ole="">
             <v:imagedata r:id="rId22" o:title=""/>
           </v:shape>
-          <o:OLEObject Type="Embed" ProgID="Unknown" ShapeID="_x0000_i1032" DrawAspect="Content" ObjectID="_1619349231" r:id="rId23"/>
+          <o:OLEObject Type="Embed" ProgID="Unknown" ShapeID="_x0000_i1032" DrawAspect="Content" ObjectID="_1619441592" r:id="rId23"/>
+        </w:object>
+      </w:r>
+    </w:p>
+    <w:p>
+      <w:pPr>
+        <w:ind w:left="2127"/>
+        <w:rPr>
+          <w:color w:val="000000" w:themeColor="text1"/>
+        </w:rPr>
+      </w:pPr>
+      <w:r>
+        <w:rPr>
+          <w:color w:val="000000" w:themeColor="text1"/>
+        </w:rPr>
+        <w:t xml:space="preserve">   Рисунок 8. Меню при гибели персонажа</w:t>
+      </w:r>
+    </w:p>
+    <w:p>
+      <w:pPr>
+        <w:rPr>
+          <w:color w:val="000000" w:themeColor="text1"/>
+        </w:rPr>
+      </w:pPr>
+    </w:p>
+    <w:p>
+      <w:pPr>
+        <w:ind w:left="709" w:firstLine="0"/>
+        <w:rPr>
+          <w:color w:val="000000" w:themeColor="text1"/>
+        </w:rPr>
+      </w:pPr>
+      <w:r>
+        <w:rPr>
+          <w:color w:val="000000" w:themeColor="text1"/>
+        </w:rPr>
+        <w:t>Если пользователь проходит уровень до конца, то он видит меню (рис.9) с соответствующим сообщением и количеством звезд, на которое был пройден уровень (зависит от количества монет на текущем уровне). Также он может перезапустить уровень, перейти к следующему уровню (если текущий уровень не является последним), перейти к основному игровому меню (рис.2) или выйти из игры.</w:t>
+      </w:r>
+    </w:p>
+    <w:p>
+      <w:pPr>
+        <w:ind w:left="709" w:firstLine="0"/>
+        <w:rPr>
+          <w:color w:val="000000" w:themeColor="text1"/>
+        </w:rPr>
+      </w:pPr>
+    </w:p>
+    <w:p>
+      <w:pPr>
+        <w:ind w:left="1418"/>
+      </w:pPr>
+    </w:p>
+    <w:p>
+      <w:pPr>
+        <w:ind w:left="1418"/>
+      </w:pPr>
+      <w:r>
+        <w:object w:dxaOrig="20415" w:dyaOrig="11939" w14:anchorId="5787E281">
+          <v:shape id="_x0000_i1033" type="#_x0000_t75" style="width:298.2pt;height:174.6pt" o:ole="">
+            <v:imagedata r:id="rId24" o:title=""/>
+          </v:shape>
+          <o:OLEObject Type="Embed" ProgID="Unknown" ShapeID="_x0000_i1033" DrawAspect="Content" ObjectID="_1619441593" r:id="rId25"/>
         </w:object>
       </w:r>
     </w:p>
@@ -6660,12 +5616,14 @@
           <w:b/>
         </w:rPr>
       </w:pPr>
+      <w:bookmarkStart w:id="13" w:name="_Toc8828141"/>
       <w:r>
         <w:rPr>
           <w:b/>
         </w:rPr>
         <w:t>Клавиши управления</w:t>
       </w:r>
+      <w:bookmarkEnd w:id="13"/>
     </w:p>
     <w:p>
       <w:pPr>
@@ -7011,7 +5969,6 @@
               <w:rPr>
                 <w:lang w:val="en-US"/>
               </w:rPr>
-              <w:lastRenderedPageBreak/>
               <w:t>Space</w:t>
             </w:r>
           </w:p>
@@ -7096,12 +6053,14 @@
           <w:b/>
         </w:rPr>
       </w:pPr>
+      <w:bookmarkStart w:id="14" w:name="_Toc8828142"/>
       <w:r>
         <w:rPr>
           <w:b/>
         </w:rPr>
         <w:t>Описание игрового процесса</w:t>
       </w:r>
+      <w:bookmarkEnd w:id="14"/>
     </w:p>
     <w:p>
       <w:pPr>
@@ -7174,30 +6133,30 @@
       </w:pPr>
       <w:r>
         <w:object w:dxaOrig="8506" w:dyaOrig="8528" w14:anchorId="4AA0B85E">
-          <v:shape id="_x0000_i1033" type="#_x0000_t75" style="width:101.4pt;height:102pt" o:ole="">
-            <v:imagedata r:id="rId24" o:title=""/>
-          </v:shape>
-          <o:OLEObject Type="Embed" ProgID="Unknown" ShapeID="_x0000_i1033" DrawAspect="Content" ObjectID="_1619349232" r:id="rId25"/>
-        </w:object>
-      </w:r>
-      <w:r>
-        <w:tab/>
-      </w:r>
-      <w:r>
-        <w:tab/>
-      </w:r>
-      <w:r>
-        <w:tab/>
-      </w:r>
-      <w:r>
-        <w:tab/>
-      </w:r>
-      <w:r>
-        <w:object w:dxaOrig="6805" w:dyaOrig="6822" w14:anchorId="795DE0D0">
-          <v:shape id="_x0000_i1034" type="#_x0000_t75" style="width:101.4pt;height:101.4pt" o:ole="">
+          <v:shape id="_x0000_i1034" type="#_x0000_t75" style="width:101.4pt;height:102pt" o:ole="">
             <v:imagedata r:id="rId26" o:title=""/>
           </v:shape>
-          <o:OLEObject Type="Embed" ProgID="Unknown" ShapeID="_x0000_i1034" DrawAspect="Content" ObjectID="_1619349233" r:id="rId27"/>
+          <o:OLEObject Type="Embed" ProgID="Unknown" ShapeID="_x0000_i1034" DrawAspect="Content" ObjectID="_1619441594" r:id="rId27"/>
+        </w:object>
+      </w:r>
+      <w:r>
+        <w:tab/>
+      </w:r>
+      <w:r>
+        <w:tab/>
+      </w:r>
+      <w:r>
+        <w:tab/>
+      </w:r>
+      <w:r>
+        <w:tab/>
+      </w:r>
+      <w:r>
+        <w:object w:dxaOrig="6805" w:dyaOrig="6822" w14:anchorId="795DE0D0">
+          <v:shape id="_x0000_i1035" type="#_x0000_t75" style="width:101.4pt;height:101.4pt" o:ole="">
+            <v:imagedata r:id="rId28" o:title=""/>
+          </v:shape>
+          <o:OLEObject Type="Embed" ProgID="Unknown" ShapeID="_x0000_i1035" DrawAspect="Content" ObjectID="_1619441595" r:id="rId29"/>
         </w:object>
       </w:r>
     </w:p>
@@ -7274,14 +6233,15 @@
         <w:ind w:left="1418" w:firstLine="0"/>
       </w:pPr>
       <w:r>
+        <w:lastRenderedPageBreak/>
         <w:t xml:space="preserve">         </w:t>
       </w:r>
       <w:r>
         <w:object w:dxaOrig="11908" w:dyaOrig="11939" w14:anchorId="427188EC">
-          <v:shape id="_x0000_i1035" type="#_x0000_t75" style="width:101.4pt;height:102pt" o:ole="">
-            <v:imagedata r:id="rId28" o:title=""/>
+          <v:shape id="_x0000_i1036" type="#_x0000_t75" style="width:101.4pt;height:102pt" o:ole="">
+            <v:imagedata r:id="rId30" o:title=""/>
           </v:shape>
-          <o:OLEObject Type="Embed" ProgID="Unknown" ShapeID="_x0000_i1035" DrawAspect="Content" ObjectID="_1619349234" r:id="rId29"/>
+          <o:OLEObject Type="Embed" ProgID="Unknown" ShapeID="_x0000_i1036" DrawAspect="Content" ObjectID="_1619441596" r:id="rId31"/>
         </w:object>
       </w:r>
       <w:r>
@@ -7296,10 +6256,10 @@
       </w:r>
       <w:r>
         <w:object w:dxaOrig="13610" w:dyaOrig="13645" w14:anchorId="49D2216C">
-          <v:shape id="_x0000_i1036" type="#_x0000_t75" style="width:101.4pt;height:102.6pt" o:ole="">
-            <v:imagedata r:id="rId30" o:title=""/>
+          <v:shape id="_x0000_i1037" type="#_x0000_t75" style="width:101.4pt;height:102.6pt" o:ole="">
+            <v:imagedata r:id="rId32" o:title=""/>
           </v:shape>
-          <o:OLEObject Type="Embed" ProgID="Unknown" ShapeID="_x0000_i1036" DrawAspect="Content" ObjectID="_1619349235" r:id="rId31"/>
+          <o:OLEObject Type="Embed" ProgID="Unknown" ShapeID="_x0000_i1037" DrawAspect="Content" ObjectID="_1619441597" r:id="rId33"/>
         </w:object>
       </w:r>
     </w:p>
@@ -7335,30 +6295,30 @@
       </w:r>
       <w:r>
         <w:object w:dxaOrig="17012" w:dyaOrig="17056" w14:anchorId="5D313589">
-          <v:shape id="_x0000_i1037" type="#_x0000_t75" style="width:102pt;height:102.6pt" o:ole="">
-            <v:imagedata r:id="rId32" o:title=""/>
-          </v:shape>
-          <o:OLEObject Type="Embed" ProgID="Unknown" ShapeID="_x0000_i1037" DrawAspect="Content" ObjectID="_1619349236" r:id="rId33"/>
-        </w:object>
-      </w:r>
-      <w:r>
-        <w:tab/>
-      </w:r>
-      <w:r>
-        <w:tab/>
-      </w:r>
-      <w:r>
-        <w:tab/>
-      </w:r>
-      <w:r>
-        <w:t xml:space="preserve">         </w:t>
-      </w:r>
-      <w:r>
-        <w:object w:dxaOrig="13610" w:dyaOrig="13645" w14:anchorId="2BDF7845">
-          <v:shape id="_x0000_i1038" type="#_x0000_t75" style="width:101.4pt;height:102.6pt" o:ole="">
+          <v:shape id="_x0000_i1038" type="#_x0000_t75" style="width:102pt;height:102.6pt" o:ole="">
             <v:imagedata r:id="rId34" o:title=""/>
           </v:shape>
-          <o:OLEObject Type="Embed" ProgID="Unknown" ShapeID="_x0000_i1038" DrawAspect="Content" ObjectID="_1619349237" r:id="rId35"/>
+          <o:OLEObject Type="Embed" ProgID="Unknown" ShapeID="_x0000_i1038" DrawAspect="Content" ObjectID="_1619441598" r:id="rId35"/>
+        </w:object>
+      </w:r>
+      <w:r>
+        <w:tab/>
+      </w:r>
+      <w:r>
+        <w:tab/>
+      </w:r>
+      <w:r>
+        <w:tab/>
+      </w:r>
+      <w:r>
+        <w:t xml:space="preserve">         </w:t>
+      </w:r>
+      <w:r>
+        <w:object w:dxaOrig="13610" w:dyaOrig="13645" w14:anchorId="2BDF7845">
+          <v:shape id="_x0000_i1039" type="#_x0000_t75" style="width:101.4pt;height:102.6pt" o:ole="">
+            <v:imagedata r:id="rId36" o:title=""/>
+          </v:shape>
+          <o:OLEObject Type="Embed" ProgID="Unknown" ShapeID="_x0000_i1039" DrawAspect="Content" ObjectID="_1619441599" r:id="rId37"/>
         </w:object>
       </w:r>
     </w:p>
@@ -7385,10 +6345,10 @@
       </w:pPr>
       <w:r>
         <w:object w:dxaOrig="17012" w:dyaOrig="6822" w14:anchorId="686224C0">
-          <v:shape id="_x0000_i1039" type="#_x0000_t75" style="width:142.8pt;height:60.6pt" o:ole="">
-            <v:imagedata r:id="rId36" o:title=""/>
+          <v:shape id="_x0000_i1040" type="#_x0000_t75" style="width:142.8pt;height:60.6pt" o:ole="">
+            <v:imagedata r:id="rId38" o:title=""/>
           </v:shape>
-          <o:OLEObject Type="Embed" ProgID="Unknown" ShapeID="_x0000_i1039" DrawAspect="Content" ObjectID="_1619349238" r:id="rId37"/>
+          <o:OLEObject Type="Embed" ProgID="Unknown" ShapeID="_x0000_i1040" DrawAspect="Content" ObjectID="_1619441600" r:id="rId39"/>
         </w:object>
       </w:r>
     </w:p>
@@ -7424,6 +6384,7 @@
           <w:b/>
         </w:rPr>
       </w:pPr>
+      <w:bookmarkStart w:id="15" w:name="_Toc8828143"/>
       <w:r>
         <w:rPr>
           <w:b/>
@@ -7431,6 +6392,7 @@
         <w:lastRenderedPageBreak/>
         <w:t>СООБЩЕНИЯ ОПЕРАТОРУ</w:t>
       </w:r>
+      <w:bookmarkEnd w:id="15"/>
     </w:p>
     <w:p>
       <w:pPr>
@@ -7457,30 +6419,55 @@
     </w:p>
     <w:p>
       <w:pPr>
-        <w:pStyle w:val="a8"/>
-        <w:numPr>
-          <w:ilvl w:val="0"/>
-          <w:numId w:val="1"/>
-        </w:numPr>
         <w:tabs>
           <w:tab w:val="left" w:pos="0"/>
         </w:tabs>
-        <w:ind w:left="284" w:hanging="284"/>
+        <w:ind w:firstLine="0"/>
+        <w:jc w:val="right"/>
+        <w:outlineLvl w:val="0"/>
+        <w:rPr>
+          <w:b/>
+        </w:rPr>
+      </w:pPr>
+      <w:bookmarkStart w:id="16" w:name="_Toc8828144"/>
+      <w:r>
+        <w:rPr>
+          <w:b/>
+        </w:rPr>
+        <w:lastRenderedPageBreak/>
+        <w:t>ПРИЛОЖЕНИЕ 1</w:t>
+      </w:r>
+      <w:bookmarkEnd w:id="16"/>
+    </w:p>
+    <w:p>
+      <w:pPr>
+        <w:tabs>
+          <w:tab w:val="left" w:pos="0"/>
+        </w:tabs>
+        <w:ind w:firstLine="0"/>
         <w:jc w:val="center"/>
-        <w:outlineLvl w:val="0"/>
         <w:rPr>
           <w:b/>
         </w:rPr>
       </w:pPr>
-      <w:bookmarkStart w:id="4" w:name="_Toc7433234"/>
-      <w:r>
+    </w:p>
+    <w:p>
+      <w:pPr>
+        <w:tabs>
+          <w:tab w:val="left" w:pos="0"/>
+        </w:tabs>
+        <w:ind w:firstLine="0"/>
+        <w:jc w:val="center"/>
         <w:rPr>
           <w:b/>
         </w:rPr>
-        <w:lastRenderedPageBreak/>
+      </w:pPr>
+      <w:r>
+        <w:rPr>
+          <w:b/>
+        </w:rPr>
         <w:t>СПИСОК ИСПОЛЬЗОВАННЫХ ИСТОЧНИКОВ</w:t>
       </w:r>
-      <w:bookmarkEnd w:id="4"/>
     </w:p>
     <w:p>
       <w:pPr>
@@ -7705,7 +6692,7 @@
       <w:r>
         <w:t xml:space="preserve"> 2018.3 [электронный ресурс]. //URL: </w:t>
       </w:r>
-      <w:hyperlink r:id="rId38" w:history="1">
+      <w:hyperlink r:id="rId40" w:history="1">
         <w:r>
           <w:rPr>
             <w:rStyle w:val="af2"/>
@@ -7766,7 +6753,7 @@
       <w:r>
         <w:t xml:space="preserve">: </w:t>
       </w:r>
-      <w:hyperlink r:id="rId39" w:history="1">
+      <w:hyperlink r:id="rId41" w:history="1">
         <w:r>
           <w:rPr>
             <w:rStyle w:val="af2"/>
@@ -7832,7 +6819,7 @@
       <w:r>
         <w:t xml:space="preserve">: </w:t>
       </w:r>
-      <w:hyperlink r:id="rId40" w:history="1">
+      <w:hyperlink r:id="rId42" w:history="1">
         <w:r>
           <w:rPr>
             <w:rStyle w:val="af2"/>
@@ -7846,6 +6833,451 @@
       <w:r>
         <w:t>Дата обращения: 11.05.2019, режим доступа: свободный).</w:t>
       </w:r>
+    </w:p>
+    <w:p>
+      <w:pPr>
+        <w:pStyle w:val="a8"/>
+        <w:tabs>
+          <w:tab w:val="left" w:pos="0"/>
+        </w:tabs>
+        <w:ind w:left="284" w:firstLine="0"/>
+        <w:jc w:val="left"/>
+      </w:pPr>
+      <w:r>
+        <w:tab/>
+        <w:t xml:space="preserve">15) Руководство по языку </w:t>
+      </w:r>
+      <w:r>
+        <w:rPr>
+          <w:lang w:val="en-US"/>
+        </w:rPr>
+        <w:t>C</w:t>
+      </w:r>
+      <w:r>
+        <w:t># [</w:t>
+      </w:r>
+      <w:r>
+        <w:t>электронный ресурс</w:t>
+      </w:r>
+      <w:r>
+        <w:t>]. //</w:t>
+      </w:r>
+      <w:r>
+        <w:rPr>
+          <w:lang w:val="en-US"/>
+        </w:rPr>
+        <w:t>URL</w:t>
+      </w:r>
+      <w:r>
+        <w:t xml:space="preserve">: </w:t>
+      </w:r>
+      <w:hyperlink r:id="rId43" w:history="1">
+        <w:r>
+          <w:rPr>
+            <w:rStyle w:val="af2"/>
+          </w:rPr>
+          <w:t>https://docs.microsoft.com/ru-ru/dotnet/csharp/</w:t>
+        </w:r>
+      </w:hyperlink>
+      <w:r>
+        <w:t xml:space="preserve"> (</w:t>
+      </w:r>
+      <w:r>
+        <w:t>Дата обращения 23.04.2019, режим доступа: свободный).</w:t>
+      </w:r>
+    </w:p>
+    <w:p>
+      <w:pPr>
+        <w:pStyle w:val="a8"/>
+        <w:tabs>
+          <w:tab w:val="left" w:pos="0"/>
+        </w:tabs>
+        <w:ind w:left="284" w:firstLine="0"/>
+        <w:jc w:val="left"/>
+      </w:pPr>
+      <w:r>
+        <w:tab/>
+      </w:r>
+      <w:r>
+        <w:t>16) Руководство по .</w:t>
+      </w:r>
+      <w:r>
+        <w:rPr>
+          <w:lang w:val="en-US"/>
+        </w:rPr>
+        <w:t>NET</w:t>
+      </w:r>
+      <w:r>
+        <w:t xml:space="preserve"> </w:t>
+      </w:r>
+      <w:r>
+        <w:rPr>
+          <w:lang w:val="en-US"/>
+        </w:rPr>
+        <w:t>Framework</w:t>
+      </w:r>
+      <w:r>
+        <w:t xml:space="preserve"> [</w:t>
+      </w:r>
+      <w:r>
+        <w:t>электронный ресурс</w:t>
+      </w:r>
+      <w:r>
+        <w:t xml:space="preserve">]. </w:t>
+      </w:r>
+      <w:r>
+        <w:rPr>
+          <w:lang w:val="en-US"/>
+        </w:rPr>
+        <w:t>URL</w:t>
+      </w:r>
+      <w:r>
+        <w:t xml:space="preserve">: </w:t>
+      </w:r>
+      <w:hyperlink r:id="rId44" w:history="1">
+        <w:r>
+          <w:rPr>
+            <w:rStyle w:val="af2"/>
+            <w:lang w:val="en-US"/>
+          </w:rPr>
+          <w:t>https</w:t>
+        </w:r>
+        <w:r>
+          <w:rPr>
+            <w:rStyle w:val="af2"/>
+          </w:rPr>
+          <w:t>://</w:t>
+        </w:r>
+        <w:r>
+          <w:rPr>
+            <w:rStyle w:val="af2"/>
+            <w:lang w:val="en-US"/>
+          </w:rPr>
+          <w:t>docs</w:t>
+        </w:r>
+        <w:r>
+          <w:rPr>
+            <w:rStyle w:val="af2"/>
+          </w:rPr>
+          <w:t>.</w:t>
+        </w:r>
+        <w:proofErr w:type="spellStart"/>
+        <w:r>
+          <w:rPr>
+            <w:rStyle w:val="af2"/>
+            <w:lang w:val="en-US"/>
+          </w:rPr>
+          <w:t>microsoft</w:t>
+        </w:r>
+        <w:proofErr w:type="spellEnd"/>
+        <w:r>
+          <w:rPr>
+            <w:rStyle w:val="af2"/>
+          </w:rPr>
+          <w:t>.</w:t>
+        </w:r>
+        <w:r>
+          <w:rPr>
+            <w:rStyle w:val="af2"/>
+            <w:lang w:val="en-US"/>
+          </w:rPr>
+          <w:t>com</w:t>
+        </w:r>
+        <w:r>
+          <w:rPr>
+            <w:rStyle w:val="af2"/>
+          </w:rPr>
+          <w:t>/</w:t>
+        </w:r>
+        <w:proofErr w:type="spellStart"/>
+        <w:r>
+          <w:rPr>
+            <w:rStyle w:val="af2"/>
+            <w:lang w:val="en-US"/>
+          </w:rPr>
+          <w:t>ru</w:t>
+        </w:r>
+        <w:proofErr w:type="spellEnd"/>
+        <w:r>
+          <w:rPr>
+            <w:rStyle w:val="af2"/>
+          </w:rPr>
+          <w:t>-</w:t>
+        </w:r>
+        <w:proofErr w:type="spellStart"/>
+        <w:r>
+          <w:rPr>
+            <w:rStyle w:val="af2"/>
+            <w:lang w:val="en-US"/>
+          </w:rPr>
+          <w:t>ru</w:t>
+        </w:r>
+        <w:proofErr w:type="spellEnd"/>
+        <w:r>
+          <w:rPr>
+            <w:rStyle w:val="af2"/>
+          </w:rPr>
+          <w:t>/</w:t>
+        </w:r>
+        <w:r>
+          <w:rPr>
+            <w:rStyle w:val="af2"/>
+            <w:lang w:val="en-US"/>
+          </w:rPr>
+          <w:t>dotnet</w:t>
+        </w:r>
+        <w:r>
+          <w:rPr>
+            <w:rStyle w:val="af2"/>
+          </w:rPr>
+          <w:t>/</w:t>
+        </w:r>
+        <w:r>
+          <w:rPr>
+            <w:rStyle w:val="af2"/>
+            <w:lang w:val="en-US"/>
+          </w:rPr>
+          <w:t>framework</w:t>
+        </w:r>
+        <w:r>
+          <w:rPr>
+            <w:rStyle w:val="af2"/>
+          </w:rPr>
+          <w:t>/</w:t>
+        </w:r>
+      </w:hyperlink>
+      <w:r>
+        <w:t xml:space="preserve"> (</w:t>
+      </w:r>
+      <w:r>
+        <w:t>Дата обращения 15.05.2019, режим доступа: свободный).</w:t>
+      </w:r>
+    </w:p>
+    <w:p>
+      <w:pPr>
+        <w:pStyle w:val="a8"/>
+        <w:tabs>
+          <w:tab w:val="left" w:pos="0"/>
+        </w:tabs>
+        <w:ind w:left="284" w:firstLine="0"/>
+        <w:jc w:val="left"/>
+      </w:pPr>
+      <w:r>
+        <w:tab/>
+        <w:t xml:space="preserve">17) Джеффри Рихтер. </w:t>
+      </w:r>
+      <w:r>
+        <w:rPr>
+          <w:lang w:val="en-US"/>
+        </w:rPr>
+        <w:t>CLR</w:t>
+      </w:r>
+      <w:r>
+        <w:t xml:space="preserve"> </w:t>
+      </w:r>
+      <w:r>
+        <w:rPr>
+          <w:lang w:val="en-US"/>
+        </w:rPr>
+        <w:t>via</w:t>
+      </w:r>
+      <w:r>
+        <w:t xml:space="preserve"> </w:t>
+      </w:r>
+      <w:r>
+        <w:rPr>
+          <w:lang w:val="en-US"/>
+        </w:rPr>
+        <w:t>C</w:t>
+      </w:r>
+      <w:r>
+        <w:t xml:space="preserve">#. </w:t>
+      </w:r>
+      <w:r>
+        <w:t xml:space="preserve">Программирование на платформе </w:t>
+      </w:r>
+      <w:r>
+        <w:rPr>
+          <w:lang w:val="en-US"/>
+        </w:rPr>
+        <w:t>Microsoft</w:t>
+      </w:r>
+      <w:r>
+        <w:t xml:space="preserve"> .</w:t>
+      </w:r>
+      <w:r>
+        <w:rPr>
+          <w:lang w:val="en-US"/>
+        </w:rPr>
+        <w:t>NET</w:t>
+      </w:r>
+      <w:r>
+        <w:t xml:space="preserve"> </w:t>
+      </w:r>
+      <w:r>
+        <w:rPr>
+          <w:lang w:val="en-US"/>
+        </w:rPr>
+        <w:t>Framework</w:t>
+      </w:r>
+      <w:r>
+        <w:t xml:space="preserve"> 4.5 </w:t>
+      </w:r>
+      <w:r>
+        <w:t xml:space="preserve">на языке </w:t>
+      </w:r>
+      <w:r>
+        <w:rPr>
+          <w:lang w:val="en-US"/>
+        </w:rPr>
+        <w:t>C</w:t>
+      </w:r>
+      <w:r>
+        <w:t>#. 4-</w:t>
+      </w:r>
+      <w:r>
+        <w:t xml:space="preserve">е изд. </w:t>
+      </w:r>
+      <w:r>
+        <w:t xml:space="preserve">– </w:t>
+      </w:r>
+      <w:r>
+        <w:t>СПб.</w:t>
+      </w:r>
+      <w:r>
+        <w:t xml:space="preserve">: </w:t>
+      </w:r>
+      <w:r>
+        <w:t xml:space="preserve">Питер, 2019. </w:t>
+      </w:r>
+      <w:r>
+        <w:t xml:space="preserve">– </w:t>
+      </w:r>
+      <w:r>
+        <w:t xml:space="preserve">896 с.: ил. </w:t>
+      </w:r>
+      <w:r>
+        <w:t xml:space="preserve">– </w:t>
+      </w:r>
+      <w:r>
+        <w:t>(Серия «Мастер-Класс).</w:t>
+      </w:r>
+      <w:r>
+        <w:br w:type="page"/>
+      </w:r>
+    </w:p>
+    <w:p>
+      <w:pPr>
+        <w:ind w:firstLine="0"/>
+        <w:jc w:val="right"/>
+        <w:outlineLvl w:val="0"/>
+        <w:rPr>
+          <w:b/>
+        </w:rPr>
+      </w:pPr>
+      <w:bookmarkStart w:id="17" w:name="_Toc8827286"/>
+      <w:bookmarkStart w:id="18" w:name="_Toc8827598"/>
+      <w:bookmarkStart w:id="19" w:name="_Toc8828145"/>
+      <w:r>
+        <w:rPr>
+          <w:b/>
+        </w:rPr>
+        <w:lastRenderedPageBreak/>
+        <w:t>ПРИЛОЖЕНИЕ 2</w:t>
+      </w:r>
+      <w:bookmarkEnd w:id="17"/>
+      <w:bookmarkEnd w:id="18"/>
+      <w:bookmarkEnd w:id="19"/>
+    </w:p>
+    <w:p>
+      <w:pPr>
+        <w:ind w:firstLine="0"/>
+        <w:jc w:val="right"/>
+        <w:rPr>
+          <w:b/>
+        </w:rPr>
+      </w:pPr>
+    </w:p>
+    <w:p>
+      <w:pPr>
+        <w:ind w:firstLine="0"/>
+        <w:jc w:val="center"/>
+        <w:rPr>
+          <w:b/>
+        </w:rPr>
+      </w:pPr>
+      <w:r>
+        <w:rPr>
+          <w:b/>
+        </w:rPr>
+        <w:t>ТЕРМИНОЛОГИЯ</w:t>
+      </w:r>
+    </w:p>
+    <w:p>
+      <w:pPr>
+        <w:ind w:firstLine="0"/>
+        <w:jc w:val="center"/>
+        <w:rPr>
+          <w:b/>
+        </w:rPr>
+      </w:pPr>
+    </w:p>
+    <w:p>
+      <w:pPr>
+        <w:ind w:firstLine="0"/>
+        <w:jc w:val="left"/>
+      </w:pPr>
+      <w:r>
+        <w:t>Аркад</w:t>
+      </w:r>
+      <w:r>
+        <w:t>ная игра (аркада) – компьютерная игра, которая характеризуется недолгим, но интенсивным игровым процессом.</w:t>
+      </w:r>
+    </w:p>
+    <w:p>
+      <w:pPr>
+        <w:ind w:firstLine="0"/>
+        <w:jc w:val="left"/>
+      </w:pPr>
+    </w:p>
+    <w:p>
+      <w:pPr>
+        <w:ind w:firstLine="0"/>
+        <w:jc w:val="left"/>
+      </w:pPr>
+      <w:r>
+        <w:t>Неигровой персонаж (</w:t>
+      </w:r>
+      <w:r>
+        <w:rPr>
+          <w:lang w:val="en-US"/>
+        </w:rPr>
+        <w:t>NPC</w:t>
+      </w:r>
+      <w:r>
+        <w:t xml:space="preserve">) – </w:t>
+      </w:r>
+      <w:r>
+        <w:t xml:space="preserve">персонаж, который не управляется игроком, его поведение управляется </w:t>
+      </w:r>
+      <w:proofErr w:type="spellStart"/>
+      <w:r>
+        <w:t>программно</w:t>
+      </w:r>
+      <w:proofErr w:type="spellEnd"/>
+      <w:r>
+        <w:t>. Вообще говоря, неигровые персонажи могут быть дружественными, враждебными и нейтральными, но в контексте данного документа этот термин означает враждебного персонажа.</w:t>
+      </w:r>
+    </w:p>
+    <w:p>
+      <w:pPr>
+        <w:pStyle w:val="a8"/>
+        <w:tabs>
+          <w:tab w:val="left" w:pos="0"/>
+        </w:tabs>
+        <w:ind w:left="284" w:firstLine="0"/>
+        <w:jc w:val="left"/>
+      </w:pPr>
       <w:r>
         <w:br w:type="page"/>
       </w:r>
@@ -7862,10 +7294,10 @@
           <w:szCs w:val="24"/>
         </w:rPr>
       </w:pPr>
-      <w:bookmarkStart w:id="5" w:name="_Toc384481780"/>
-      <w:bookmarkStart w:id="6" w:name="_Toc385027527"/>
-      <w:bookmarkStart w:id="7" w:name="_Toc385162153"/>
-      <w:bookmarkStart w:id="8" w:name="_Toc7433237"/>
+      <w:bookmarkStart w:id="20" w:name="_Toc384481780"/>
+      <w:bookmarkStart w:id="21" w:name="_Toc385027527"/>
+      <w:bookmarkStart w:id="22" w:name="_Toc385162153"/>
+      <w:bookmarkStart w:id="23" w:name="_Toc8828146"/>
       <w:r>
         <w:rPr>
           <w:rFonts w:ascii="Times New Roman" w:hAnsi="Times New Roman" w:cs="Times New Roman"/>
@@ -7876,10 +7308,10 @@
         <w:lastRenderedPageBreak/>
         <w:t>ЛИСТ РЕГИСТРАЦИИ ИЗМЕНЕНИЙ</w:t>
       </w:r>
-      <w:bookmarkEnd w:id="5"/>
-      <w:bookmarkEnd w:id="6"/>
-      <w:bookmarkEnd w:id="7"/>
-      <w:bookmarkEnd w:id="8"/>
+      <w:bookmarkEnd w:id="20"/>
+      <w:bookmarkEnd w:id="21"/>
+      <w:bookmarkEnd w:id="22"/>
+      <w:bookmarkEnd w:id="23"/>
     </w:p>
     <w:p>
       <w:pPr>
@@ -12065,9 +11497,9 @@
       </w:pPr>
     </w:p>
     <w:sectPr>
-      <w:headerReference w:type="default" r:id="rId41"/>
-      <w:footerReference w:type="default" r:id="rId42"/>
-      <w:headerReference w:type="first" r:id="rId43"/>
+      <w:headerReference w:type="default" r:id="rId45"/>
+      <w:footerReference w:type="default" r:id="rId46"/>
+      <w:headerReference w:type="first" r:id="rId47"/>
       <w:pgSz w:w="11906" w:h="16838"/>
       <w:pgMar w:top="1418" w:right="567" w:bottom="1418" w:left="1134" w:header="709" w:footer="0" w:gutter="0"/>
       <w:pgNumType w:start="2" w:chapStyle="3"/>
@@ -16233,7 +15665,7 @@
 </file>
 
 <file path=customXml/itemProps1.xml><?xml version="1.0" encoding="utf-8"?>
-<ds:datastoreItem xmlns:ds="http://schemas.openxmlformats.org/officeDocument/2006/customXml" ds:itemID="{6F0341A7-2EF6-4CF1-8C56-043BB827BAB2}">
+<ds:datastoreItem xmlns:ds="http://schemas.openxmlformats.org/officeDocument/2006/customXml" ds:itemID="{2FDEB3FA-CF10-4538-82D0-036D3B11E19D}">
   <ds:schemaRefs>
     <ds:schemaRef ds:uri="http://schemas.openxmlformats.org/officeDocument/2006/bibliography"/>
   </ds:schemaRefs>

</xml_diff>

<commit_message>
Version 17.05.2019 2:00 AM
</commit_message>
<xml_diff>
--- a/Docs/Руководство оператора-Манахова-Мария-БПИ184.docx
+++ b/Docs/Руководство оператора-Манахова-Мария-БПИ184.docx
@@ -603,7 +603,21 @@
                       <w:sz w:val="14"/>
                       <w:szCs w:val="14"/>
                     </w:rPr>
-                    <w:t xml:space="preserve"> ТЗ 01-1</w:t>
+                    <w:t xml:space="preserve"> </w:t>
+                  </w:r>
+                  <w:r>
+                    <w:rPr>
+                      <w:sz w:val="14"/>
+                      <w:szCs w:val="14"/>
+                    </w:rPr>
+                    <w:t>34</w:t>
+                  </w:r>
+                  <w:r>
+                    <w:rPr>
+                      <w:sz w:val="14"/>
+                      <w:szCs w:val="14"/>
+                    </w:rPr>
+                    <w:t xml:space="preserve"> 01-1</w:t>
                   </w:r>
                 </w:p>
               </w:tc>
@@ -1136,13 +1150,6 @@
           <w:lang w:val="en-US"/>
         </w:rPr>
         <w:t>9</w:t>
-      </w:r>
-      <w:r>
-        <w:rPr>
-          <w:b/>
-          <w:sz w:val="28"/>
-        </w:rPr>
-        <w:t xml:space="preserve"> г.</w:t>
       </w:r>
     </w:p>
     <w:p>
@@ -1935,6 +1942,7 @@
               <w:rPr>
                 <w:b/>
                 <w:sz w:val="28"/>
+                <w:lang w:val="en-US"/>
               </w:rPr>
             </w:pPr>
             <w:r>
@@ -1955,9 +1963,12 @@
               <w:rPr>
                 <w:b/>
                 <w:sz w:val="28"/>
-              </w:rPr>
-              <w:t>3</w:t>
-            </w:r>
+                <w:lang w:val="en-US"/>
+              </w:rPr>
+              <w:t>4</w:t>
+            </w:r>
+            <w:bookmarkStart w:id="1" w:name="_GoBack"/>
+            <w:bookmarkEnd w:id="1"/>
           </w:p>
           <w:p>
             <w:pPr>
@@ -2304,6 +2315,13 @@
           <w:docGrid w:linePitch="360"/>
         </w:sectPr>
       </w:pPr>
+      <w:r>
+        <w:rPr>
+          <w:b/>
+          <w:sz w:val="28"/>
+        </w:rPr>
+        <w:t xml:space="preserve">Москва </w:t>
+      </w:r>
       <w:r>
         <w:rPr>
           <w:b/>
@@ -3678,28 +3696,14 @@
               <w:rPr>
                 <w:rStyle w:val="af2"/>
               </w:rPr>
-              <w:t>ПРИЛОЖЕН</w:t>
+              <w:t>ПРИЛОЖЕНИЕ 1</w:t>
             </w:r>
             <w:r>
               <w:rPr>
                 <w:rStyle w:val="af2"/>
               </w:rPr>
-              <w:t>И</w:t>
-            </w:r>
-            <w:r>
-              <w:rPr>
-                <w:rStyle w:val="af2"/>
-              </w:rPr>
-              <w:t>Е 1</w:t>
-            </w:r>
-            <w:r>
-              <w:rPr>
-                <w:rStyle w:val="af2"/>
-              </w:rPr>
               <w:t>. СПИСОК ИСПОЛЬЗОВАННЫХ ИСТОЧНИКОВ</w:t>
             </w:r>
-            <w:bookmarkStart w:id="1" w:name="_GoBack"/>
-            <w:bookmarkEnd w:id="1"/>
             <w:r>
               <w:rPr>
                 <w:webHidden/>
@@ -3949,7 +3953,7 @@
     </w:p>
     <w:p>
       <w:pPr>
-        <w:ind w:left="567" w:firstLine="0"/>
+        <w:ind w:firstLine="567"/>
       </w:pPr>
       <w:r>
         <w:t xml:space="preserve">Функциональным назначением программы является развлечение и проведение досуга. Программа является игрой-аркадой, и ее задача </w:t>
@@ -3988,12 +3992,6 @@
         </w:rPr>
         <w:tab/>
       </w:r>
-    </w:p>
-    <w:p>
-      <w:pPr>
-        <w:pStyle w:val="a8"/>
-        <w:ind w:left="0" w:firstLine="1134"/>
-      </w:pPr>
     </w:p>
     <w:p>
       <w:pPr>
@@ -4044,7 +4042,7 @@
     </w:p>
     <w:p>
       <w:pPr>
-        <w:ind w:firstLine="567"/>
+        <w:ind w:firstLine="0"/>
       </w:pPr>
       <w:r>
         <w:t xml:space="preserve">конечные потребители – пользователи, без специальной подготовки, поклонники жанра </w:t>
@@ -4099,147 +4097,540 @@
     </w:p>
     <w:p>
       <w:pPr>
-        <w:ind w:left="567" w:firstLine="0"/>
-      </w:pPr>
-      <w:r>
-        <w:t>1) Выбор уровня из списка доступных</w:t>
-      </w:r>
-      <w:r>
+        <w:pStyle w:val="a8"/>
+        <w:numPr>
+          <w:ilvl w:val="0"/>
+          <w:numId w:val="18"/>
+        </w:numPr>
+        <w:tabs>
+          <w:tab w:val="left" w:pos="0"/>
+          <w:tab w:val="left" w:pos="426"/>
+        </w:tabs>
+        <w:ind w:left="993" w:hanging="284"/>
+        <w:rPr>
+          <w:szCs w:val="24"/>
+        </w:rPr>
+      </w:pPr>
+      <w:bookmarkStart w:id="6" w:name="_Hlk8933188"/>
+      <w:r>
+        <w:rPr>
+          <w:szCs w:val="24"/>
+        </w:rPr>
+        <w:t>Осуществление игрового процесса</w:t>
+      </w:r>
+      <w:r>
+        <w:rPr>
+          <w:szCs w:val="24"/>
+          <w:lang w:val="en-US"/>
+        </w:rPr>
         <w:t>;</w:t>
       </w:r>
     </w:p>
     <w:p>
       <w:pPr>
-        <w:ind w:left="567" w:firstLine="0"/>
-      </w:pPr>
-      <w:r>
-        <w:t xml:space="preserve">2) </w:t>
-      </w:r>
-      <w:r>
-        <w:t>Изменение настроек (громкость звука)</w:t>
-      </w:r>
-      <w:r>
+        <w:pStyle w:val="a8"/>
+        <w:numPr>
+          <w:ilvl w:val="0"/>
+          <w:numId w:val="18"/>
+        </w:numPr>
+        <w:tabs>
+          <w:tab w:val="left" w:pos="0"/>
+          <w:tab w:val="left" w:pos="426"/>
+        </w:tabs>
+        <w:ind w:left="993" w:hanging="284"/>
+        <w:rPr>
+          <w:szCs w:val="24"/>
+        </w:rPr>
+      </w:pPr>
+      <w:r>
+        <w:rPr>
+          <w:szCs w:val="24"/>
+        </w:rPr>
+        <w:t>Выбор уровня из перечня представленных в приложении и доступных пользователю</w:t>
+      </w:r>
+      <w:r>
+        <w:rPr>
+          <w:szCs w:val="24"/>
+        </w:rPr>
         <w:t>;</w:t>
       </w:r>
     </w:p>
     <w:p>
       <w:pPr>
-        <w:ind w:left="567" w:firstLine="0"/>
-      </w:pPr>
-      <w:r>
-        <w:t xml:space="preserve">3) </w:t>
-      </w:r>
-      <w:r>
-        <w:t>Выход из приложения</w:t>
-      </w:r>
-      <w:r>
+        <w:pStyle w:val="a8"/>
+        <w:numPr>
+          <w:ilvl w:val="0"/>
+          <w:numId w:val="18"/>
+        </w:numPr>
+        <w:tabs>
+          <w:tab w:val="left" w:pos="0"/>
+          <w:tab w:val="left" w:pos="426"/>
+        </w:tabs>
+        <w:ind w:left="993" w:hanging="284"/>
+        <w:rPr>
+          <w:szCs w:val="24"/>
+        </w:rPr>
+      </w:pPr>
+      <w:r>
+        <w:rPr>
+          <w:szCs w:val="24"/>
+        </w:rPr>
+        <w:t>Регулирование настроек (громкость звуковых сигналов)</w:t>
+      </w:r>
+      <w:r>
+        <w:rPr>
+          <w:szCs w:val="24"/>
+        </w:rPr>
         <w:t>;</w:t>
       </w:r>
     </w:p>
     <w:p>
       <w:pPr>
-        <w:ind w:left="567" w:firstLine="0"/>
-      </w:pPr>
-      <w:r>
-        <w:t xml:space="preserve">4) </w:t>
-      </w:r>
-      <w:r>
-        <w:t>Управление персонажем (передвижение, прыжок, перемещение предметов)</w:t>
-      </w:r>
-      <w:r>
+        <w:pStyle w:val="a8"/>
+        <w:numPr>
+          <w:ilvl w:val="0"/>
+          <w:numId w:val="18"/>
+        </w:numPr>
+        <w:tabs>
+          <w:tab w:val="left" w:pos="0"/>
+          <w:tab w:val="left" w:pos="426"/>
+        </w:tabs>
+        <w:ind w:left="993" w:hanging="284"/>
+        <w:rPr>
+          <w:szCs w:val="24"/>
+        </w:rPr>
+      </w:pPr>
+      <w:r>
+        <w:rPr>
+          <w:szCs w:val="24"/>
+        </w:rPr>
+        <w:t>Сохранение настроек пользователя</w:t>
+      </w:r>
+      <w:r>
+        <w:rPr>
+          <w:szCs w:val="24"/>
+          <w:lang w:val="en-US"/>
+        </w:rPr>
         <w:t>;</w:t>
       </w:r>
     </w:p>
     <w:p>
       <w:pPr>
-        <w:ind w:left="567" w:firstLine="0"/>
-      </w:pPr>
-      <w:r>
-        <w:t xml:space="preserve">5) </w:t>
-      </w:r>
-      <w:r>
-        <w:t>Приостановка игрового процесса (пауза)</w:t>
-      </w:r>
-      <w:r>
+        <w:pStyle w:val="a8"/>
+        <w:numPr>
+          <w:ilvl w:val="0"/>
+          <w:numId w:val="18"/>
+        </w:numPr>
+        <w:tabs>
+          <w:tab w:val="left" w:pos="0"/>
+          <w:tab w:val="left" w:pos="426"/>
+        </w:tabs>
+        <w:ind w:left="993" w:hanging="284"/>
+        <w:rPr>
+          <w:szCs w:val="24"/>
+        </w:rPr>
+      </w:pPr>
+      <w:r>
+        <w:rPr>
+          <w:szCs w:val="24"/>
+        </w:rPr>
+        <w:t>Игровой процесс:</w:t>
+      </w:r>
+    </w:p>
+    <w:p>
+      <w:pPr>
+        <w:pStyle w:val="a8"/>
+        <w:numPr>
+          <w:ilvl w:val="1"/>
+          <w:numId w:val="18"/>
+        </w:numPr>
+        <w:tabs>
+          <w:tab w:val="left" w:pos="0"/>
+          <w:tab w:val="left" w:pos="426"/>
+        </w:tabs>
+        <w:ind w:left="1276"/>
+        <w:rPr>
+          <w:szCs w:val="24"/>
+        </w:rPr>
+      </w:pPr>
+      <w:r>
+        <w:rPr>
+          <w:szCs w:val="24"/>
+        </w:rPr>
+        <w:t>Управление персонажем (перемещение, прыжки, активные действия)</w:t>
+      </w:r>
+      <w:r>
+        <w:rPr>
+          <w:szCs w:val="24"/>
+        </w:rPr>
         <w:t>;</w:t>
       </w:r>
     </w:p>
     <w:p>
       <w:pPr>
-        <w:ind w:left="567" w:firstLine="0"/>
-      </w:pPr>
-      <w:r>
-        <w:t>6</w:t>
-      </w:r>
-      <w:r>
-        <w:t xml:space="preserve">) </w:t>
-      </w:r>
-      <w:r>
-        <w:t>Отображение состояния персонажа: здоровье, количество собранных монет</w:t>
-      </w:r>
-      <w:r>
+        <w:pStyle w:val="a8"/>
+        <w:numPr>
+          <w:ilvl w:val="1"/>
+          <w:numId w:val="18"/>
+        </w:numPr>
+        <w:tabs>
+          <w:tab w:val="left" w:pos="0"/>
+          <w:tab w:val="left" w:pos="426"/>
+        </w:tabs>
+        <w:ind w:left="1276"/>
+        <w:rPr>
+          <w:szCs w:val="24"/>
+        </w:rPr>
+      </w:pPr>
+      <w:r>
+        <w:rPr>
+          <w:szCs w:val="24"/>
+        </w:rPr>
+        <w:t xml:space="preserve">Обработка состояния персонажа (отображение </w:t>
+      </w:r>
+      <w:r>
+        <w:rPr>
+          <w:szCs w:val="24"/>
+          <w:lang w:val="en-US"/>
+        </w:rPr>
+        <w:t>HP</w:t>
+      </w:r>
+      <w:r>
+        <w:rPr>
+          <w:szCs w:val="24"/>
+        </w:rPr>
+        <w:t>, количества собранных артефактов)</w:t>
+      </w:r>
+      <w:r>
+        <w:rPr>
+          <w:szCs w:val="24"/>
+        </w:rPr>
         <w:t>;</w:t>
       </w:r>
     </w:p>
+    <w:p>
+      <w:pPr>
+        <w:pStyle w:val="a8"/>
+        <w:numPr>
+          <w:ilvl w:val="1"/>
+          <w:numId w:val="18"/>
+        </w:numPr>
+        <w:tabs>
+          <w:tab w:val="left" w:pos="0"/>
+          <w:tab w:val="left" w:pos="426"/>
+        </w:tabs>
+        <w:ind w:left="1276"/>
+        <w:rPr>
+          <w:szCs w:val="24"/>
+        </w:rPr>
+      </w:pPr>
+      <w:r>
+        <w:rPr>
+          <w:szCs w:val="24"/>
+        </w:rPr>
+        <w:t>Взаимодействие с активными объектами (перемещаемы</w:t>
+      </w:r>
+      <w:r>
+        <w:rPr>
+          <w:szCs w:val="24"/>
+        </w:rPr>
+        <w:t>е</w:t>
+      </w:r>
+      <w:r>
+        <w:rPr>
+          <w:szCs w:val="24"/>
+        </w:rPr>
+        <w:t xml:space="preserve"> блок</w:t>
+      </w:r>
+      <w:r>
+        <w:rPr>
+          <w:szCs w:val="24"/>
+        </w:rPr>
+        <w:t>и, шипы)</w:t>
+      </w:r>
+      <w:r>
+        <w:rPr>
+          <w:szCs w:val="24"/>
+        </w:rPr>
+        <w:t>;</w:t>
+      </w:r>
+    </w:p>
+    <w:p>
+      <w:pPr>
+        <w:pStyle w:val="a8"/>
+        <w:numPr>
+          <w:ilvl w:val="1"/>
+          <w:numId w:val="18"/>
+        </w:numPr>
+        <w:tabs>
+          <w:tab w:val="left" w:pos="0"/>
+          <w:tab w:val="left" w:pos="426"/>
+        </w:tabs>
+        <w:ind w:left="1276"/>
+        <w:rPr>
+          <w:szCs w:val="24"/>
+        </w:rPr>
+      </w:pPr>
+      <w:r>
+        <w:rPr>
+          <w:szCs w:val="24"/>
+        </w:rPr>
+        <w:t xml:space="preserve">Поведение персонажей, не управляемых пользователем </w:t>
+      </w:r>
+      <w:r>
+        <w:rPr>
+          <w:szCs w:val="24"/>
+        </w:rPr>
+        <w:t>(</w:t>
+      </w:r>
+      <w:r>
+        <w:rPr>
+          <w:szCs w:val="24"/>
+          <w:lang w:val="en-US"/>
+        </w:rPr>
+        <w:t>NPC</w:t>
+      </w:r>
+      <w:r>
+        <w:rPr>
+          <w:szCs w:val="24"/>
+        </w:rPr>
+        <w:t xml:space="preserve">): </w:t>
+      </w:r>
+      <w:r>
+        <w:rPr>
+          <w:szCs w:val="24"/>
+        </w:rPr>
+        <w:t>перемещение, атака</w:t>
+      </w:r>
+      <w:r>
+        <w:rPr>
+          <w:szCs w:val="24"/>
+        </w:rPr>
+        <w:t xml:space="preserve"> </w:t>
+      </w:r>
+      <w:r>
+        <w:rPr>
+          <w:szCs w:val="24"/>
+        </w:rPr>
+        <w:t>персонажа</w:t>
+      </w:r>
+      <w:r>
+        <w:rPr>
+          <w:szCs w:val="24"/>
+        </w:rPr>
+        <w:t>;</w:t>
+      </w:r>
+    </w:p>
+    <w:p>
+      <w:pPr>
+        <w:pStyle w:val="a8"/>
+        <w:numPr>
+          <w:ilvl w:val="1"/>
+          <w:numId w:val="18"/>
+        </w:numPr>
+        <w:tabs>
+          <w:tab w:val="left" w:pos="0"/>
+          <w:tab w:val="left" w:pos="426"/>
+        </w:tabs>
+        <w:ind w:left="1276"/>
+        <w:rPr>
+          <w:szCs w:val="24"/>
+        </w:rPr>
+      </w:pPr>
+      <w:r>
+        <w:rPr>
+          <w:szCs w:val="24"/>
+        </w:rPr>
+        <w:t xml:space="preserve">Обработка состояния </w:t>
+      </w:r>
+      <w:r>
+        <w:rPr>
+          <w:szCs w:val="24"/>
+          <w:lang w:val="en-US"/>
+        </w:rPr>
+        <w:t>NPC</w:t>
+      </w:r>
+      <w:r>
+        <w:rPr>
+          <w:szCs w:val="24"/>
+        </w:rPr>
+        <w:t xml:space="preserve"> (</w:t>
+      </w:r>
+      <w:r>
+        <w:rPr>
+          <w:szCs w:val="24"/>
+        </w:rPr>
+        <w:t>смерть)</w:t>
+      </w:r>
+      <w:r>
+        <w:rPr>
+          <w:szCs w:val="24"/>
+          <w:lang w:val="en-US"/>
+        </w:rPr>
+        <w:t>;</w:t>
+      </w:r>
+    </w:p>
+    <w:p>
+      <w:pPr>
+        <w:pStyle w:val="a8"/>
+        <w:numPr>
+          <w:ilvl w:val="1"/>
+          <w:numId w:val="18"/>
+        </w:numPr>
+        <w:tabs>
+          <w:tab w:val="left" w:pos="0"/>
+          <w:tab w:val="left" w:pos="426"/>
+        </w:tabs>
+        <w:ind w:left="1276"/>
+        <w:rPr>
+          <w:szCs w:val="24"/>
+        </w:rPr>
+      </w:pPr>
+      <w:r>
+        <w:rPr>
+          <w:szCs w:val="24"/>
+        </w:rPr>
+        <w:t xml:space="preserve">Обработка движения некоторых </w:t>
+      </w:r>
+      <w:r>
+        <w:rPr>
+          <w:szCs w:val="24"/>
+        </w:rPr>
+        <w:t>площад</w:t>
+      </w:r>
+      <w:r>
+        <w:rPr>
+          <w:szCs w:val="24"/>
+        </w:rPr>
+        <w:t>ок</w:t>
+      </w:r>
+      <w:r>
+        <w:rPr>
+          <w:szCs w:val="24"/>
+        </w:rPr>
+        <w:t>, на котор</w:t>
+      </w:r>
+      <w:r>
+        <w:rPr>
+          <w:szCs w:val="24"/>
+        </w:rPr>
+        <w:t>ых</w:t>
+      </w:r>
+      <w:r>
+        <w:rPr>
+          <w:szCs w:val="24"/>
+        </w:rPr>
+        <w:t xml:space="preserve"> могут находит</w:t>
+      </w:r>
+      <w:r>
+        <w:rPr>
+          <w:szCs w:val="24"/>
+        </w:rPr>
+        <w:t>ь</w:t>
+      </w:r>
+      <w:r>
+        <w:rPr>
+          <w:szCs w:val="24"/>
+        </w:rPr>
+        <w:t>ся персонажи или другие игровые объекты</w:t>
+      </w:r>
+      <w:r>
+        <w:rPr>
+          <w:szCs w:val="24"/>
+        </w:rPr>
+        <w:t>;</w:t>
+      </w:r>
+    </w:p>
+    <w:p>
+      <w:pPr>
+        <w:pStyle w:val="a8"/>
+        <w:numPr>
+          <w:ilvl w:val="1"/>
+          <w:numId w:val="18"/>
+        </w:numPr>
+        <w:tabs>
+          <w:tab w:val="left" w:pos="0"/>
+          <w:tab w:val="left" w:pos="426"/>
+        </w:tabs>
+        <w:ind w:left="1276"/>
+        <w:rPr>
+          <w:szCs w:val="24"/>
+        </w:rPr>
+      </w:pPr>
+      <w:r>
+        <w:rPr>
+          <w:szCs w:val="24"/>
+        </w:rPr>
+        <w:t>Переход на следующий уровень</w:t>
+      </w:r>
+      <w:r>
+        <w:rPr>
+          <w:szCs w:val="24"/>
+          <w:lang w:val="en-US"/>
+        </w:rPr>
+        <w:t>;</w:t>
+      </w:r>
+    </w:p>
+    <w:p>
+      <w:pPr>
+        <w:pStyle w:val="a8"/>
+        <w:numPr>
+          <w:ilvl w:val="1"/>
+          <w:numId w:val="18"/>
+        </w:numPr>
+        <w:tabs>
+          <w:tab w:val="left" w:pos="0"/>
+          <w:tab w:val="left" w:pos="426"/>
+        </w:tabs>
+        <w:ind w:left="1276"/>
+        <w:rPr>
+          <w:szCs w:val="24"/>
+        </w:rPr>
+      </w:pPr>
+      <w:r>
+        <w:rPr>
+          <w:szCs w:val="24"/>
+        </w:rPr>
+        <w:t>Пауза игрового процесса, выход в основное меню, выход из игры</w:t>
+      </w:r>
+      <w:r>
+        <w:rPr>
+          <w:szCs w:val="24"/>
+        </w:rPr>
+        <w:t>.</w:t>
+      </w:r>
+    </w:p>
+    <w:p>
+      <w:pPr>
+        <w:pStyle w:val="a8"/>
+        <w:numPr>
+          <w:ilvl w:val="0"/>
+          <w:numId w:val="18"/>
+        </w:numPr>
+        <w:ind w:left="1134"/>
+        <w:rPr>
+          <w:szCs w:val="24"/>
+        </w:rPr>
+      </w:pPr>
+      <w:r>
+        <w:rPr>
+          <w:szCs w:val="24"/>
+        </w:rPr>
+        <w:t>Сохранение игрового прогресса пользователя</w:t>
+      </w:r>
+      <w:r>
+        <w:rPr>
+          <w:szCs w:val="24"/>
+        </w:rPr>
+        <w:t>.</w:t>
+      </w:r>
+    </w:p>
+    <w:bookmarkEnd w:id="6"/>
     <w:p>
       <w:pPr>
         <w:ind w:left="567" w:firstLine="0"/>
         <w:jc w:val="left"/>
       </w:pPr>
-      <w:r>
-        <w:t>7) Взаимодействие с игровыми объектами: движущимися платформами, шипами, перемещаемыми блоками</w:t>
-      </w:r>
-      <w:r>
-        <w:t>;</w:t>
-      </w:r>
-    </w:p>
-    <w:p>
-      <w:pPr>
-        <w:ind w:left="567" w:firstLine="0"/>
-        <w:jc w:val="left"/>
-      </w:pPr>
-      <w:r>
-        <w:t xml:space="preserve">8) </w:t>
-      </w:r>
-      <w:r>
-        <w:t>Перемещение, атака и смерть неигровых персонажей-противников.</w:t>
-      </w:r>
-    </w:p>
-    <w:p>
-      <w:pPr>
-        <w:ind w:left="567" w:firstLine="0"/>
-        <w:jc w:val="left"/>
-      </w:pPr>
-      <w:r>
-        <w:t>9) Сохранение настроек (громкость звука)</w:t>
-      </w:r>
-      <w:r>
-        <w:t>;</w:t>
-      </w:r>
-    </w:p>
-    <w:p>
-      <w:pPr>
-        <w:ind w:left="567" w:firstLine="0"/>
-        <w:jc w:val="left"/>
-      </w:pPr>
-      <w:r>
-        <w:t xml:space="preserve">10) </w:t>
-      </w:r>
-      <w:r>
-        <w:t>Переход на следующий уровень при окончании предыдущего</w:t>
-      </w:r>
-      <w:r>
-        <w:t>;</w:t>
-      </w:r>
-    </w:p>
-    <w:p>
-      <w:pPr>
-        <w:ind w:left="567" w:firstLine="0"/>
-        <w:jc w:val="left"/>
-      </w:pPr>
-      <w:r>
-        <w:t>11) Загрузка настроек (громкость звука) пользователя.</w:t>
-      </w:r>
       <w:r>
         <w:br w:type="page"/>
       </w:r>
@@ -4258,7 +4649,7 @@
           <w:b/>
         </w:rPr>
       </w:pPr>
-      <w:bookmarkStart w:id="6" w:name="_Toc8828134"/>
+      <w:bookmarkStart w:id="7" w:name="_Toc8828134"/>
       <w:r>
         <w:rPr>
           <w:b/>
@@ -4266,7 +4657,7 @@
         <w:lastRenderedPageBreak/>
         <w:t>УСЛОВИЯ ВЫПОЛНЕНИЯ ПРОГРАММЫ</w:t>
       </w:r>
-      <w:bookmarkEnd w:id="6"/>
+      <w:bookmarkEnd w:id="7"/>
     </w:p>
     <w:p>
       <w:pPr>
@@ -4291,14 +4682,14 @@
           <w:b/>
         </w:rPr>
       </w:pPr>
-      <w:bookmarkStart w:id="7" w:name="_Toc8828135"/>
+      <w:bookmarkStart w:id="8" w:name="_Toc8828135"/>
       <w:r>
         <w:rPr>
           <w:b/>
         </w:rPr>
         <w:t>Минимальный состав технических и программных средств.</w:t>
       </w:r>
-      <w:bookmarkEnd w:id="7"/>
+      <w:bookmarkEnd w:id="8"/>
     </w:p>
     <w:p>
       <w:pPr>
@@ -4489,7 +4880,19 @@
         <w:ind w:left="709" w:firstLine="0"/>
       </w:pPr>
       <w:r>
-        <w:t xml:space="preserve">4) Центральный процессор: поддержка набора инструкций </w:t>
+        <w:t>4) Центральный процессор</w:t>
+      </w:r>
+      <w:r>
+        <w:t xml:space="preserve"> с п</w:t>
+      </w:r>
+      <w:r>
+        <w:t>оддержк</w:t>
+      </w:r>
+      <w:r>
+        <w:t>ой</w:t>
+      </w:r>
+      <w:r>
+        <w:t xml:space="preserve"> набора инструкций </w:t>
       </w:r>
       <w:r>
         <w:rPr>
@@ -4498,7 +4901,13 @@
         <w:t>SSE</w:t>
       </w:r>
       <w:r>
-        <w:t>2;</w:t>
+        <w:t>2</w:t>
+      </w:r>
+      <w:r>
+        <w:t xml:space="preserve"> и тактовой частотой не менее 1,6 ГГц</w:t>
+      </w:r>
+      <w:r>
+        <w:t>;</w:t>
       </w:r>
     </w:p>
     <w:p>
@@ -4529,12 +4938,24 @@
       </w:r>
       <w:r>
         <w:rPr>
+          <w:color w:val="000000" w:themeColor="text1"/>
+        </w:rPr>
+        <w:t>1 ГБ</w:t>
+      </w:r>
+      <w:r>
+        <w:rPr>
           <w:color w:val="FF0000"/>
         </w:rPr>
-        <w:t xml:space="preserve">100 МБ </w:t>
-      </w:r>
-      <w:r>
-        <w:t>оперативной памяти (рекомендуется 256 МБ и больше)</w:t>
+        <w:t xml:space="preserve"> </w:t>
+      </w:r>
+      <w:r>
+        <w:t>оперативной памяти (рекомендуется 2</w:t>
+      </w:r>
+      <w:r>
+        <w:t xml:space="preserve"> Г</w:t>
+      </w:r>
+      <w:r>
+        <w:t>Б и больше)</w:t>
       </w:r>
       <w:r>
         <w:t>;</w:t>
@@ -4550,20 +4971,19 @@
       </w:r>
       <w:r>
         <w:rPr>
-          <w:color w:val="FF0000"/>
+          <w:color w:val="000000" w:themeColor="text1"/>
         </w:rPr>
         <w:t xml:space="preserve">2 </w:t>
       </w:r>
       <w:r>
         <w:rPr>
-          <w:color w:val="FF0000"/>
-          <w:lang w:val="en-US"/>
-        </w:rPr>
-        <w:t>GB</w:t>
-      </w:r>
-      <w:r>
-        <w:rPr>
-          <w:color w:val="FF0000"/>
+          <w:color w:val="000000" w:themeColor="text1"/>
+        </w:rPr>
+        <w:t>ГБ</w:t>
+      </w:r>
+      <w:r>
+        <w:rPr>
+          <w:color w:val="000000" w:themeColor="text1"/>
         </w:rPr>
         <w:t xml:space="preserve"> </w:t>
       </w:r>
@@ -4592,14 +5012,14 @@
           <w:b/>
         </w:rPr>
       </w:pPr>
-      <w:bookmarkStart w:id="8" w:name="_Toc8828136"/>
+      <w:bookmarkStart w:id="9" w:name="_Toc8828136"/>
       <w:r>
         <w:rPr>
           <w:b/>
         </w:rPr>
         <w:t>Требования к пользователю</w:t>
       </w:r>
-      <w:bookmarkEnd w:id="8"/>
+      <w:bookmarkEnd w:id="9"/>
     </w:p>
     <w:p>
       <w:pPr>
@@ -4650,7 +5070,7 @@
           <w:b/>
         </w:rPr>
       </w:pPr>
-      <w:bookmarkStart w:id="9" w:name="_Toc8828137"/>
+      <w:bookmarkStart w:id="10" w:name="_Toc8828137"/>
       <w:r>
         <w:rPr>
           <w:b/>
@@ -4658,7 +5078,7 @@
         <w:lastRenderedPageBreak/>
         <w:t>ВЫПОЛНЕНИЕ ПРОГРАММЫ</w:t>
       </w:r>
-      <w:bookmarkEnd w:id="9"/>
+      <w:bookmarkEnd w:id="10"/>
     </w:p>
     <w:p>
       <w:pPr>
@@ -4669,9 +5089,6 @@
       </w:pPr>
     </w:p>
     <w:p>
-      <w:pPr>
-        <w:ind w:firstLine="0"/>
-      </w:pPr>
       <w:r>
         <w:t xml:space="preserve">Комплект поставки программы состоит из </w:t>
       </w:r>
@@ -4723,7 +5140,7 @@
           <w:b/>
         </w:rPr>
       </w:pPr>
-      <w:bookmarkStart w:id="10" w:name="_Toc8828138"/>
+      <w:bookmarkStart w:id="11" w:name="_Toc8828138"/>
       <w:r>
         <w:rPr>
           <w:b/>
@@ -4742,7 +5159,7 @@
         </w:rPr>
         <w:t>ограммы</w:t>
       </w:r>
-      <w:bookmarkEnd w:id="10"/>
+      <w:bookmarkEnd w:id="11"/>
     </w:p>
     <w:p>
       <w:pPr>
@@ -4754,9 +5171,6 @@
       </w:pPr>
     </w:p>
     <w:p>
-      <w:pPr>
-        <w:ind w:left="709" w:firstLine="0"/>
-      </w:pPr>
       <w:r>
         <w:t xml:space="preserve">Программа может быть запущена непосредственно с </w:t>
       </w:r>
@@ -4853,14 +5267,14 @@
             <v:path o:extrusionok="f" gradientshapeok="t" o:connecttype="rect"/>
             <o:lock v:ext="edit" aspectratio="t"/>
           </v:shapetype>
-          <v:shape id="_x0000_i1025" type="#_x0000_t75" style="width:264.6pt;height:265.8pt" o:ole="" o:bordertopcolor="this" o:borderleftcolor="this" o:borderbottomcolor="this" o:borderrightcolor="this">
+          <v:shape id="_x0000_i1025" type="#_x0000_t75" style="width:264pt;height:265.35pt" o:ole="" o:bordertopcolor="this" o:borderleftcolor="this" o:borderbottomcolor="this" o:borderrightcolor="this">
             <v:imagedata r:id="rId8" o:title=""/>
             <w10:bordertop type="single" width="6"/>
             <w10:borderleft type="single" width="6"/>
             <w10:borderbottom type="single" width="6"/>
             <w10:borderright type="single" width="6"/>
           </v:shape>
-          <o:OLEObject Type="Embed" ProgID="Unknown" ShapeID="_x0000_i1025" DrawAspect="Content" ObjectID="_1619441585" r:id="rId9"/>
+          <o:OLEObject Type="Embed" ProgID="Unknown" ShapeID="_x0000_i1025" DrawAspect="Content" ObjectID="_1619554617" r:id="rId9"/>
         </w:object>
       </w:r>
     </w:p>
@@ -4878,9 +5292,6 @@
       </w:pPr>
     </w:p>
     <w:p>
-      <w:pPr>
-        <w:ind w:left="709" w:firstLine="0"/>
-      </w:pPr>
       <w:r>
         <w:t xml:space="preserve">В этом окне необходимо выбрать настройки разрешения и графики, после чего нажать </w:t>
       </w:r>
@@ -4918,14 +5329,14 @@
           <w:b/>
         </w:rPr>
       </w:pPr>
-      <w:bookmarkStart w:id="11" w:name="_Toc8828139"/>
+      <w:bookmarkStart w:id="12" w:name="_Toc8828139"/>
       <w:r>
         <w:rPr>
           <w:b/>
         </w:rPr>
         <w:t>Основное меню</w:t>
       </w:r>
-      <w:bookmarkEnd w:id="11"/>
+      <w:bookmarkEnd w:id="12"/>
     </w:p>
     <w:p>
       <w:pPr>
@@ -4939,7 +5350,7 @@
     <w:p>
       <w:pPr>
         <w:pStyle w:val="a8"/>
-        <w:ind w:left="709" w:firstLine="0"/>
+        <w:ind w:left="0"/>
       </w:pPr>
       <w:r>
         <w:t>При запуске приложения пользователь видит основное игровое меню</w:t>
@@ -4972,10 +5383,10 @@
       </w:pPr>
       <w:r>
         <w:object w:dxaOrig="20415" w:dyaOrig="11939" w14:anchorId="2F8E596E">
-          <v:shape id="_x0000_i1026" type="#_x0000_t75" style="width:301.2pt;height:175.8pt" o:ole="">
+          <v:shape id="_x0000_i1026" type="#_x0000_t75" style="width:301.35pt;height:175.35pt" o:ole="">
             <v:imagedata r:id="rId10" o:title=""/>
           </v:shape>
-          <o:OLEObject Type="Embed" ProgID="Unknown" ShapeID="_x0000_i1026" DrawAspect="Content" ObjectID="_1619441586" r:id="rId11"/>
+          <o:OLEObject Type="Embed" ProgID="Unknown" ShapeID="_x0000_i1026" DrawAspect="Content" ObjectID="_1619554618" r:id="rId11"/>
         </w:object>
       </w:r>
     </w:p>
@@ -5028,10 +5439,10 @@
       </w:pPr>
       <w:r>
         <w:object w:dxaOrig="20415" w:dyaOrig="11939" w14:anchorId="0309A226">
-          <v:shape id="_x0000_i1027" type="#_x0000_t75" style="width:301.2pt;height:176.4pt" o:ole="">
+          <v:shape id="_x0000_i1027" type="#_x0000_t75" style="width:301.35pt;height:177.35pt" o:ole="">
             <v:imagedata r:id="rId12" o:title=""/>
           </v:shape>
-          <o:OLEObject Type="Embed" ProgID="Unknown" ShapeID="_x0000_i1027" DrawAspect="Content" ObjectID="_1619441587" r:id="rId13"/>
+          <o:OLEObject Type="Embed" ProgID="Unknown" ShapeID="_x0000_i1027" DrawAspect="Content" ObjectID="_1619554619" r:id="rId13"/>
         </w:object>
       </w:r>
     </w:p>
@@ -5051,32 +5462,29 @@
       </w:pPr>
     </w:p>
     <w:p>
+      <w:r>
+        <w:t>При нажатии кнопки «</w:t>
+      </w:r>
+      <w:r>
+        <w:rPr>
+          <w:lang w:val="en-US"/>
+        </w:rPr>
+        <w:t>Instructions</w:t>
+      </w:r>
+      <w:r>
+        <w:t>» откроется</w:t>
+      </w:r>
+      <w:r>
+        <w:t xml:space="preserve"> </w:t>
+      </w:r>
+      <w:r>
+        <w:t>обучающий уровень, с помощью которого пользователь сможет лучше понять игровой процесс, например, как управлять персонажем (рис.4).</w:t>
+      </w:r>
+    </w:p>
+    <w:p>
       <w:pPr>
         <w:ind w:left="709" w:firstLine="0"/>
       </w:pPr>
-      <w:r>
-        <w:t>При нажатии кнопки «</w:t>
-      </w:r>
-      <w:r>
-        <w:rPr>
-          <w:lang w:val="en-US"/>
-        </w:rPr>
-        <w:t>Instructions</w:t>
-      </w:r>
-      <w:r>
-        <w:t>» откроется</w:t>
-      </w:r>
-      <w:r>
-        <w:t xml:space="preserve"> </w:t>
-      </w:r>
-      <w:r>
-        <w:t>обучающий уровень, с помощью которого пользователь сможет лучше понять игровой процесс, например, как управлять персонажем (рис.4).</w:t>
-      </w:r>
-    </w:p>
-    <w:p>
-      <w:pPr>
-        <w:ind w:left="709" w:firstLine="0"/>
-      </w:pPr>
     </w:p>
     <w:p>
       <w:pPr>
@@ -5084,10 +5492,10 @@
       </w:pPr>
       <w:r>
         <w:object w:dxaOrig="20415" w:dyaOrig="11939" w14:anchorId="17BFC2C2">
-          <v:shape id="_x0000_i1028" type="#_x0000_t75" style="width:302.4pt;height:176.4pt" o:ole="">
+          <v:shape id="_x0000_i1028" type="#_x0000_t75" style="width:302pt;height:177.35pt" o:ole="">
             <v:imagedata r:id="rId14" o:title=""/>
           </v:shape>
-          <o:OLEObject Type="Embed" ProgID="Unknown" ShapeID="_x0000_i1028" DrawAspect="Content" ObjectID="_1619441588" r:id="rId15"/>
+          <o:OLEObject Type="Embed" ProgID="Unknown" ShapeID="_x0000_i1028" DrawAspect="Content" ObjectID="_1619554620" r:id="rId15"/>
         </w:object>
       </w:r>
     </w:p>
@@ -5101,7 +5509,6 @@
     </w:p>
     <w:p>
       <w:pPr>
-        <w:ind w:left="709" w:firstLine="0"/>
         <w:rPr>
           <w:color w:val="000000" w:themeColor="text1"/>
         </w:rPr>
@@ -5140,10 +5547,10 @@
       </w:pPr>
       <w:r>
         <w:object w:dxaOrig="20415" w:dyaOrig="11939" w14:anchorId="239E4B15">
-          <v:shape id="_x0000_i1029" type="#_x0000_t75" style="width:298.2pt;height:174.6pt" o:ole="">
+          <v:shape id="_x0000_i1029" type="#_x0000_t75" style="width:298pt;height:174pt" o:ole="">
             <v:imagedata r:id="rId16" o:title=""/>
           </v:shape>
-          <o:OLEObject Type="Embed" ProgID="Unknown" ShapeID="_x0000_i1029" DrawAspect="Content" ObjectID="_1619441589" r:id="rId17"/>
+          <o:OLEObject Type="Embed" ProgID="Unknown" ShapeID="_x0000_i1029" DrawAspect="Content" ObjectID="_1619554621" r:id="rId17"/>
         </w:object>
       </w:r>
     </w:p>
@@ -5164,7 +5571,6 @@
     </w:p>
     <w:p>
       <w:pPr>
-        <w:ind w:left="709" w:firstLine="0"/>
         <w:rPr>
           <w:color w:val="000000" w:themeColor="text1"/>
         </w:rPr>
@@ -5189,10 +5595,10 @@
       </w:pPr>
       <w:r>
         <w:object w:dxaOrig="20415" w:dyaOrig="11939" w14:anchorId="0AB33A77">
-          <v:shape id="_x0000_i1030" type="#_x0000_t75" style="width:298.2pt;height:174.6pt" o:ole="">
+          <v:shape id="_x0000_i1030" type="#_x0000_t75" style="width:298pt;height:174pt" o:ole="">
             <v:imagedata r:id="rId18" o:title=""/>
           </v:shape>
-          <o:OLEObject Type="Embed" ProgID="Unknown" ShapeID="_x0000_i1030" DrawAspect="Content" ObjectID="_1619441590" r:id="rId19"/>
+          <o:OLEObject Type="Embed" ProgID="Unknown" ShapeID="_x0000_i1030" DrawAspect="Content" ObjectID="_1619554622" r:id="rId19"/>
         </w:object>
       </w:r>
     </w:p>
@@ -5267,14 +5673,14 @@
           <w:b/>
         </w:rPr>
       </w:pPr>
-      <w:bookmarkStart w:id="12" w:name="_Toc8828140"/>
+      <w:bookmarkStart w:id="13" w:name="_Toc8828140"/>
       <w:r>
         <w:rPr>
           <w:b/>
         </w:rPr>
         <w:t>Меню во время игрового процесса</w:t>
       </w:r>
-      <w:bookmarkEnd w:id="12"/>
+      <w:bookmarkEnd w:id="13"/>
     </w:p>
     <w:p>
       <w:pPr>
@@ -5287,7 +5693,6 @@
     </w:p>
     <w:p>
       <w:pPr>
-        <w:ind w:left="709" w:firstLine="0"/>
         <w:rPr>
           <w:color w:val="000000" w:themeColor="text1"/>
         </w:rPr>
@@ -5326,10 +5731,10 @@
       </w:pPr>
       <w:r>
         <w:object w:dxaOrig="20415" w:dyaOrig="11939" w14:anchorId="6C7CA4B1">
-          <v:shape id="_x0000_i1031" type="#_x0000_t75" style="width:298.2pt;height:175.2pt" o:ole="">
+          <v:shape id="_x0000_i1031" type="#_x0000_t75" style="width:298pt;height:174.65pt" o:ole="">
             <v:imagedata r:id="rId20" o:title=""/>
           </v:shape>
-          <o:OLEObject Type="Embed" ProgID="Unknown" ShapeID="_x0000_i1031" DrawAspect="Content" ObjectID="_1619441591" r:id="rId21"/>
+          <o:OLEObject Type="Embed" ProgID="Unknown" ShapeID="_x0000_i1031" DrawAspect="Content" ObjectID="_1619554623" r:id="rId21"/>
         </w:object>
       </w:r>
     </w:p>
@@ -5357,7 +5762,6 @@
     </w:p>
     <w:p>
       <w:pPr>
-        <w:ind w:left="709" w:firstLine="0"/>
         <w:rPr>
           <w:color w:val="000000" w:themeColor="text1"/>
         </w:rPr>
@@ -5384,7 +5788,6 @@
     </w:p>
     <w:p>
       <w:pPr>
-        <w:ind w:left="709" w:firstLine="0"/>
         <w:rPr>
           <w:color w:val="000000" w:themeColor="text1"/>
         </w:rPr>
@@ -5411,7 +5814,6 @@
     </w:p>
     <w:p>
       <w:pPr>
-        <w:ind w:left="709" w:firstLine="0"/>
         <w:rPr>
           <w:color w:val="000000" w:themeColor="text1"/>
         </w:rPr>
@@ -5438,7 +5840,6 @@
     </w:p>
     <w:p>
       <w:pPr>
-        <w:ind w:left="709" w:firstLine="0"/>
         <w:rPr>
           <w:color w:val="000000" w:themeColor="text1"/>
         </w:rPr>
@@ -5486,25 +5887,24 @@
     </w:p>
     <w:p>
       <w:pPr>
+        <w:rPr>
+          <w:color w:val="000000" w:themeColor="text1"/>
+        </w:rPr>
+      </w:pPr>
+      <w:r>
+        <w:rPr>
+          <w:color w:val="000000" w:themeColor="text1"/>
+        </w:rPr>
+        <w:t>Если во время игры персонаж погибает, то пользователь видит меню (рис.8), в котором отображается соответствующее сообщение и количество монет, собранных во время прохождения уровня. Также с помощью этого меню пользователь может перезапустить уровень, перейти к основному меню игры (рис.2) или выйти из игры.</w:t>
+      </w:r>
+    </w:p>
+    <w:p>
+      <w:pPr>
         <w:ind w:left="709" w:firstLine="0"/>
         <w:rPr>
           <w:color w:val="000000" w:themeColor="text1"/>
         </w:rPr>
       </w:pPr>
-      <w:r>
-        <w:rPr>
-          <w:color w:val="000000" w:themeColor="text1"/>
-        </w:rPr>
-        <w:t>Если во время игры персонаж погибает, то пользователь видит меню (рис.8), в котором отображается соответствующее сообщение и количество монет, собранных во время прохождения уровня. Также с помощью этого меню пользователь может перезапустить уровень, перейти к основному меню игры (рис.2) или выйти из игры.</w:t>
-      </w:r>
-    </w:p>
-    <w:p>
-      <w:pPr>
-        <w:ind w:left="709" w:firstLine="0"/>
-        <w:rPr>
-          <w:color w:val="000000" w:themeColor="text1"/>
-        </w:rPr>
-      </w:pPr>
     </w:p>
     <w:p>
       <w:pPr>
@@ -5512,10 +5912,10 @@
       </w:pPr>
       <w:r>
         <w:object w:dxaOrig="20415" w:dyaOrig="11939" w14:anchorId="04C70FA4">
-          <v:shape id="_x0000_i1032" type="#_x0000_t75" style="width:298.2pt;height:174.6pt" o:ole="">
+          <v:shape id="_x0000_i1032" type="#_x0000_t75" style="width:298pt;height:174pt" o:ole="">
             <v:imagedata r:id="rId22" o:title=""/>
           </v:shape>
-          <o:OLEObject Type="Embed" ProgID="Unknown" ShapeID="_x0000_i1032" DrawAspect="Content" ObjectID="_1619441592" r:id="rId23"/>
+          <o:OLEObject Type="Embed" ProgID="Unknown" ShapeID="_x0000_i1032" DrawAspect="Content" ObjectID="_1619554624" r:id="rId23"/>
         </w:object>
       </w:r>
     </w:p>
@@ -5542,25 +5942,24 @@
     </w:p>
     <w:p>
       <w:pPr>
+        <w:rPr>
+          <w:color w:val="000000" w:themeColor="text1"/>
+        </w:rPr>
+      </w:pPr>
+      <w:r>
+        <w:rPr>
+          <w:color w:val="000000" w:themeColor="text1"/>
+        </w:rPr>
+        <w:t>Если пользователь проходит уровень до конца, то он видит меню (рис.9) с соответствующим сообщением и количеством звезд, на которое был пройден уровень (зависит от количества монет на текущем уровне). Также он может перезапустить уровень, перейти к следующему уровню (если текущий уровень не является последним), перейти к основному игровому меню (рис.2) или выйти из игры.</w:t>
+      </w:r>
+    </w:p>
+    <w:p>
+      <w:pPr>
         <w:ind w:left="709" w:firstLine="0"/>
         <w:rPr>
           <w:color w:val="000000" w:themeColor="text1"/>
         </w:rPr>
       </w:pPr>
-      <w:r>
-        <w:rPr>
-          <w:color w:val="000000" w:themeColor="text1"/>
-        </w:rPr>
-        <w:t>Если пользователь проходит уровень до конца, то он видит меню (рис.9) с соответствующим сообщением и количеством звезд, на которое был пройден уровень (зависит от количества монет на текущем уровне). Также он может перезапустить уровень, перейти к следующему уровню (если текущий уровень не является последним), перейти к основному игровому меню (рис.2) или выйти из игры.</w:t>
-      </w:r>
-    </w:p>
-    <w:p>
-      <w:pPr>
-        <w:ind w:left="709" w:firstLine="0"/>
-        <w:rPr>
-          <w:color w:val="000000" w:themeColor="text1"/>
-        </w:rPr>
-      </w:pPr>
     </w:p>
     <w:p>
       <w:pPr>
@@ -5573,10 +5972,10 @@
       </w:pPr>
       <w:r>
         <w:object w:dxaOrig="20415" w:dyaOrig="11939" w14:anchorId="5787E281">
-          <v:shape id="_x0000_i1033" type="#_x0000_t75" style="width:298.2pt;height:174.6pt" o:ole="">
+          <v:shape id="_x0000_i1033" type="#_x0000_t75" style="width:298pt;height:174pt" o:ole="">
             <v:imagedata r:id="rId24" o:title=""/>
           </v:shape>
-          <o:OLEObject Type="Embed" ProgID="Unknown" ShapeID="_x0000_i1033" DrawAspect="Content" ObjectID="_1619441593" r:id="rId25"/>
+          <o:OLEObject Type="Embed" ProgID="Unknown" ShapeID="_x0000_i1033" DrawAspect="Content" ObjectID="_1619554625" r:id="rId25"/>
         </w:object>
       </w:r>
     </w:p>
@@ -5616,14 +6015,14 @@
           <w:b/>
         </w:rPr>
       </w:pPr>
-      <w:bookmarkStart w:id="13" w:name="_Toc8828141"/>
+      <w:bookmarkStart w:id="14" w:name="_Toc8828141"/>
       <w:r>
         <w:rPr>
           <w:b/>
         </w:rPr>
         <w:t>Клавиши управления</w:t>
       </w:r>
-      <w:bookmarkEnd w:id="13"/>
+      <w:bookmarkEnd w:id="14"/>
     </w:p>
     <w:p>
       <w:pPr>
@@ -6053,14 +6452,14 @@
           <w:b/>
         </w:rPr>
       </w:pPr>
-      <w:bookmarkStart w:id="14" w:name="_Toc8828142"/>
+      <w:bookmarkStart w:id="15" w:name="_Toc8828142"/>
       <w:r>
         <w:rPr>
           <w:b/>
         </w:rPr>
         <w:t>Описание игрового процесса</w:t>
       </w:r>
-      <w:bookmarkEnd w:id="14"/>
+      <w:bookmarkEnd w:id="15"/>
     </w:p>
     <w:p>
       <w:pPr>
@@ -6071,9 +6470,6 @@
       </w:pPr>
     </w:p>
     <w:p>
-      <w:pPr>
-        <w:ind w:left="709" w:firstLine="0"/>
-      </w:pPr>
       <w:r>
         <w:t xml:space="preserve">Смысл игры заключается в прохождении уровней. </w:t>
       </w:r>
@@ -6133,10 +6529,10 @@
       </w:pPr>
       <w:r>
         <w:object w:dxaOrig="8506" w:dyaOrig="8528" w14:anchorId="4AA0B85E">
-          <v:shape id="_x0000_i1034" type="#_x0000_t75" style="width:101.4pt;height:102pt" o:ole="">
+          <v:shape id="_x0000_i1034" type="#_x0000_t75" style="width:101.35pt;height:102pt" o:ole="">
             <v:imagedata r:id="rId26" o:title=""/>
           </v:shape>
-          <o:OLEObject Type="Embed" ProgID="Unknown" ShapeID="_x0000_i1034" DrawAspect="Content" ObjectID="_1619441594" r:id="rId27"/>
+          <o:OLEObject Type="Embed" ProgID="Unknown" ShapeID="_x0000_i1034" DrawAspect="Content" ObjectID="_1619554626" r:id="rId27"/>
         </w:object>
       </w:r>
       <w:r>
@@ -6153,10 +6549,10 @@
       </w:r>
       <w:r>
         <w:object w:dxaOrig="6805" w:dyaOrig="6822" w14:anchorId="795DE0D0">
-          <v:shape id="_x0000_i1035" type="#_x0000_t75" style="width:101.4pt;height:101.4pt" o:ole="">
+          <v:shape id="_x0000_i1035" type="#_x0000_t75" style="width:101.35pt;height:101.35pt" o:ole="">
             <v:imagedata r:id="rId28" o:title=""/>
           </v:shape>
-          <o:OLEObject Type="Embed" ProgID="Unknown" ShapeID="_x0000_i1035" DrawAspect="Content" ObjectID="_1619441595" r:id="rId29"/>
+          <o:OLEObject Type="Embed" ProgID="Unknown" ShapeID="_x0000_i1035" DrawAspect="Content" ObjectID="_1619554627" r:id="rId29"/>
         </w:object>
       </w:r>
     </w:p>
@@ -6238,10 +6634,10 @@
       </w:r>
       <w:r>
         <w:object w:dxaOrig="11908" w:dyaOrig="11939" w14:anchorId="427188EC">
-          <v:shape id="_x0000_i1036" type="#_x0000_t75" style="width:101.4pt;height:102pt" o:ole="">
+          <v:shape id="_x0000_i1036" type="#_x0000_t75" style="width:101.35pt;height:102pt" o:ole="">
             <v:imagedata r:id="rId30" o:title=""/>
           </v:shape>
-          <o:OLEObject Type="Embed" ProgID="Unknown" ShapeID="_x0000_i1036" DrawAspect="Content" ObjectID="_1619441596" r:id="rId31"/>
+          <o:OLEObject Type="Embed" ProgID="Unknown" ShapeID="_x0000_i1036" DrawAspect="Content" ObjectID="_1619554628" r:id="rId31"/>
         </w:object>
       </w:r>
       <w:r>
@@ -6256,10 +6652,10 @@
       </w:r>
       <w:r>
         <w:object w:dxaOrig="13610" w:dyaOrig="13645" w14:anchorId="49D2216C">
-          <v:shape id="_x0000_i1037" type="#_x0000_t75" style="width:101.4pt;height:102.6pt" o:ole="">
+          <v:shape id="_x0000_i1037" type="#_x0000_t75" style="width:101.35pt;height:102.65pt" o:ole="">
             <v:imagedata r:id="rId32" o:title=""/>
           </v:shape>
-          <o:OLEObject Type="Embed" ProgID="Unknown" ShapeID="_x0000_i1037" DrawAspect="Content" ObjectID="_1619441597" r:id="rId33"/>
+          <o:OLEObject Type="Embed" ProgID="Unknown" ShapeID="_x0000_i1037" DrawAspect="Content" ObjectID="_1619554629" r:id="rId33"/>
         </w:object>
       </w:r>
     </w:p>
@@ -6295,10 +6691,10 @@
       </w:r>
       <w:r>
         <w:object w:dxaOrig="17012" w:dyaOrig="17056" w14:anchorId="5D313589">
-          <v:shape id="_x0000_i1038" type="#_x0000_t75" style="width:102pt;height:102.6pt" o:ole="">
+          <v:shape id="_x0000_i1038" type="#_x0000_t75" style="width:102pt;height:102.65pt" o:ole="">
             <v:imagedata r:id="rId34" o:title=""/>
           </v:shape>
-          <o:OLEObject Type="Embed" ProgID="Unknown" ShapeID="_x0000_i1038" DrawAspect="Content" ObjectID="_1619441598" r:id="rId35"/>
+          <o:OLEObject Type="Embed" ProgID="Unknown" ShapeID="_x0000_i1038" DrawAspect="Content" ObjectID="_1619554630" r:id="rId35"/>
         </w:object>
       </w:r>
       <w:r>
@@ -6315,10 +6711,10 @@
       </w:r>
       <w:r>
         <w:object w:dxaOrig="13610" w:dyaOrig="13645" w14:anchorId="2BDF7845">
-          <v:shape id="_x0000_i1039" type="#_x0000_t75" style="width:101.4pt;height:102.6pt" o:ole="">
+          <v:shape id="_x0000_i1039" type="#_x0000_t75" style="width:101.35pt;height:102.65pt" o:ole="">
             <v:imagedata r:id="rId36" o:title=""/>
           </v:shape>
-          <o:OLEObject Type="Embed" ProgID="Unknown" ShapeID="_x0000_i1039" DrawAspect="Content" ObjectID="_1619441599" r:id="rId37"/>
+          <o:OLEObject Type="Embed" ProgID="Unknown" ShapeID="_x0000_i1039" DrawAspect="Content" ObjectID="_1619554631" r:id="rId37"/>
         </w:object>
       </w:r>
     </w:p>
@@ -6345,10 +6741,10 @@
       </w:pPr>
       <w:r>
         <w:object w:dxaOrig="17012" w:dyaOrig="6822" w14:anchorId="686224C0">
-          <v:shape id="_x0000_i1040" type="#_x0000_t75" style="width:142.8pt;height:60.6pt" o:ole="">
+          <v:shape id="_x0000_i1040" type="#_x0000_t75" style="width:142.65pt;height:60.65pt" o:ole="">
             <v:imagedata r:id="rId38" o:title=""/>
           </v:shape>
-          <o:OLEObject Type="Embed" ProgID="Unknown" ShapeID="_x0000_i1040" DrawAspect="Content" ObjectID="_1619441600" r:id="rId39"/>
+          <o:OLEObject Type="Embed" ProgID="Unknown" ShapeID="_x0000_i1040" DrawAspect="Content" ObjectID="_1619554632" r:id="rId39"/>
         </w:object>
       </w:r>
     </w:p>
@@ -6384,7 +6780,7 @@
           <w:b/>
         </w:rPr>
       </w:pPr>
-      <w:bookmarkStart w:id="15" w:name="_Toc8828143"/>
+      <w:bookmarkStart w:id="16" w:name="_Toc8828143"/>
       <w:r>
         <w:rPr>
           <w:b/>
@@ -6392,7 +6788,7 @@
         <w:lastRenderedPageBreak/>
         <w:t>СООБЩЕНИЯ ОПЕРАТОРУ</w:t>
       </w:r>
-      <w:bookmarkEnd w:id="15"/>
+      <w:bookmarkEnd w:id="16"/>
     </w:p>
     <w:p>
       <w:pPr>
@@ -6429,7 +6825,7 @@
           <w:b/>
         </w:rPr>
       </w:pPr>
-      <w:bookmarkStart w:id="16" w:name="_Toc8828144"/>
+      <w:bookmarkStart w:id="17" w:name="_Toc8828144"/>
       <w:r>
         <w:rPr>
           <w:b/>
@@ -6437,7 +6833,7 @@
         <w:lastRenderedPageBreak/>
         <w:t>ПРИЛОЖЕНИЕ 1</w:t>
       </w:r>
-      <w:bookmarkEnd w:id="16"/>
+      <w:bookmarkEnd w:id="17"/>
     </w:p>
     <w:p>
       <w:pPr>
@@ -6704,7 +7100,13 @@
         <w:t xml:space="preserve"> </w:t>
       </w:r>
       <w:r>
-        <w:t>(Дата обращения: 19.03.2018, режим доступа: свободный).</w:t>
+        <w:t>(Дата обращения: 19.03.201</w:t>
+      </w:r>
+      <w:r>
+        <w:t>9</w:t>
+      </w:r>
+      <w:r>
+        <w:t>, режим доступа: свободный).</w:t>
       </w:r>
     </w:p>
     <w:p>
@@ -7175,9 +7577,9 @@
           <w:b/>
         </w:rPr>
       </w:pPr>
-      <w:bookmarkStart w:id="17" w:name="_Toc8827286"/>
-      <w:bookmarkStart w:id="18" w:name="_Toc8827598"/>
-      <w:bookmarkStart w:id="19" w:name="_Toc8828145"/>
+      <w:bookmarkStart w:id="18" w:name="_Toc8827286"/>
+      <w:bookmarkStart w:id="19" w:name="_Toc8827598"/>
+      <w:bookmarkStart w:id="20" w:name="_Toc8828145"/>
       <w:r>
         <w:rPr>
           <w:b/>
@@ -7185,9 +7587,9 @@
         <w:lastRenderedPageBreak/>
         <w:t>ПРИЛОЖЕНИЕ 2</w:t>
       </w:r>
-      <w:bookmarkEnd w:id="17"/>
       <w:bookmarkEnd w:id="18"/>
       <w:bookmarkEnd w:id="19"/>
+      <w:bookmarkEnd w:id="20"/>
     </w:p>
     <w:p>
       <w:pPr>
@@ -7224,14 +7626,47 @@
     </w:p>
     <w:p>
       <w:pPr>
+        <w:jc w:val="left"/>
+      </w:pPr>
+      <w:r>
+        <w:t>Аркад</w:t>
+      </w:r>
+      <w:r>
+        <w:t>ная игра (аркада) – компьютерная игра, которая характеризуется недолгим, но интенсивным игровым процессом.</w:t>
+      </w:r>
+    </w:p>
+    <w:p>
+      <w:pPr>
         <w:ind w:firstLine="0"/>
         <w:jc w:val="left"/>
       </w:pPr>
-      <w:r>
-        <w:t>Аркад</w:t>
-      </w:r>
-      <w:r>
-        <w:t>ная игра (аркада) – компьютерная игра, которая характеризуется недолгим, но интенсивным игровым процессом.</w:t>
+    </w:p>
+    <w:p>
+      <w:pPr>
+        <w:jc w:val="left"/>
+      </w:pPr>
+      <w:r>
+        <w:t>Неигровой персонаж (</w:t>
+      </w:r>
+      <w:r>
+        <w:rPr>
+          <w:lang w:val="en-US"/>
+        </w:rPr>
+        <w:t>NPC</w:t>
+      </w:r>
+      <w:r>
+        <w:t xml:space="preserve">) – </w:t>
+      </w:r>
+      <w:r>
+        <w:t xml:space="preserve">персонаж, который не управляется игроком, его поведение управляется </w:t>
+      </w:r>
+      <w:proofErr w:type="spellStart"/>
+      <w:r>
+        <w:t>программно</w:t>
+      </w:r>
+      <w:proofErr w:type="spellEnd"/>
+      <w:r>
+        <w:t>. Вообще говоря, неигровые персонажи могут быть дружественными, враждебными и нейтральными, но в контексте данного документа этот термин означает враждебного персонажа.</w:t>
       </w:r>
     </w:p>
     <w:p>
@@ -7242,31 +7677,89 @@
     </w:p>
     <w:p>
       <w:pPr>
-        <w:ind w:firstLine="0"/>
         <w:jc w:val="left"/>
       </w:pPr>
       <w:r>
-        <w:t>Неигровой персонаж (</w:t>
-      </w:r>
-      <w:r>
         <w:rPr>
           <w:lang w:val="en-US"/>
         </w:rPr>
-        <w:t>NPC</w:t>
-      </w:r>
-      <w:r>
-        <w:t xml:space="preserve">) – </w:t>
-      </w:r>
-      <w:r>
-        <w:t xml:space="preserve">персонаж, который не управляется игроком, его поведение управляется </w:t>
-      </w:r>
-      <w:proofErr w:type="spellStart"/>
-      <w:r>
-        <w:t>программно</w:t>
-      </w:r>
-      <w:proofErr w:type="spellEnd"/>
-      <w:r>
-        <w:t>. Вообще говоря, неигровые персонажи могут быть дружественными, враждебными и нейтральными, но в контексте данного документа этот термин означает враждебного персонажа.</w:t>
+        <w:t>HP</w:t>
+      </w:r>
+      <w:r>
+        <w:t xml:space="preserve"> – </w:t>
+      </w:r>
+      <w:r>
+        <w:t>аббревиатура</w:t>
+      </w:r>
+      <w:r>
+        <w:t xml:space="preserve"> </w:t>
+      </w:r>
+      <w:r>
+        <w:t>от</w:t>
+      </w:r>
+      <w:r>
+        <w:t xml:space="preserve"> </w:t>
+      </w:r>
+      <w:r>
+        <w:t>англ</w:t>
+      </w:r>
+      <w:r>
+        <w:t xml:space="preserve">. </w:t>
+      </w:r>
+      <w:r>
+        <w:rPr>
+          <w:i/>
+          <w:lang w:val="en-US"/>
+        </w:rPr>
+        <w:t>health</w:t>
+      </w:r>
+      <w:r>
+        <w:rPr>
+          <w:i/>
+        </w:rPr>
+        <w:t xml:space="preserve"> </w:t>
+      </w:r>
+      <w:r>
+        <w:rPr>
+          <w:i/>
+          <w:lang w:val="en-US"/>
+        </w:rPr>
+        <w:t>power</w:t>
+      </w:r>
+      <w:r>
+        <w:t xml:space="preserve"> </w:t>
+      </w:r>
+      <w:r>
+        <w:t>или</w:t>
+      </w:r>
+      <w:r>
+        <w:t xml:space="preserve"> </w:t>
+      </w:r>
+      <w:r>
+        <w:rPr>
+          <w:i/>
+          <w:lang w:val="en-US"/>
+        </w:rPr>
+        <w:t>hit</w:t>
+      </w:r>
+      <w:r>
+        <w:rPr>
+          <w:i/>
+        </w:rPr>
+        <w:t xml:space="preserve"> </w:t>
+      </w:r>
+      <w:r>
+        <w:rPr>
+          <w:i/>
+          <w:lang w:val="en-US"/>
+        </w:rPr>
+        <w:t>points</w:t>
+      </w:r>
+      <w:r>
+        <w:t xml:space="preserve"> – </w:t>
+      </w:r>
+      <w:r>
+        <w:t>очки здоровья в компьютерных играх.</w:t>
       </w:r>
     </w:p>
     <w:p>
@@ -7294,10 +7787,10 @@
           <w:szCs w:val="24"/>
         </w:rPr>
       </w:pPr>
-      <w:bookmarkStart w:id="20" w:name="_Toc384481780"/>
-      <w:bookmarkStart w:id="21" w:name="_Toc385027527"/>
-      <w:bookmarkStart w:id="22" w:name="_Toc385162153"/>
-      <w:bookmarkStart w:id="23" w:name="_Toc8828146"/>
+      <w:bookmarkStart w:id="21" w:name="_Toc384481780"/>
+      <w:bookmarkStart w:id="22" w:name="_Toc385027527"/>
+      <w:bookmarkStart w:id="23" w:name="_Toc385162153"/>
+      <w:bookmarkStart w:id="24" w:name="_Toc8828146"/>
       <w:r>
         <w:rPr>
           <w:rFonts w:ascii="Times New Roman" w:hAnsi="Times New Roman" w:cs="Times New Roman"/>
@@ -7308,10 +7801,10 @@
         <w:lastRenderedPageBreak/>
         <w:t>ЛИСТ РЕГИСТРАЦИИ ИЗМЕНЕНИЙ</w:t>
       </w:r>
-      <w:bookmarkEnd w:id="20"/>
       <w:bookmarkEnd w:id="21"/>
       <w:bookmarkEnd w:id="22"/>
       <w:bookmarkEnd w:id="23"/>
+      <w:bookmarkEnd w:id="24"/>
     </w:p>
     <w:p>
       <w:pPr>
@@ -15665,7 +16158,7 @@
 </file>
 
 <file path=customXml/itemProps1.xml><?xml version="1.0" encoding="utf-8"?>
-<ds:datastoreItem xmlns:ds="http://schemas.openxmlformats.org/officeDocument/2006/customXml" ds:itemID="{2FDEB3FA-CF10-4538-82D0-036D3B11E19D}">
+<ds:datastoreItem xmlns:ds="http://schemas.openxmlformats.org/officeDocument/2006/customXml" ds:itemID="{C87EC09C-5DF1-4F13-B4B2-3F0054BB2288}">
   <ds:schemaRefs>
     <ds:schemaRef ds:uri="http://schemas.openxmlformats.org/officeDocument/2006/bibliography"/>
   </ds:schemaRefs>

</xml_diff>